<commit_message>
Update 'SEOC API Manual' in 'Clinical/CPRS: Consult/Request Tracking/3.0/'
</commit_message>
<xml_diff>
--- a/Clinical/CPRS%3A Consult%2FRequest Tracking/3.0/SEOC API Manual/seoc_1_0_api.docx
+++ b/Clinical/CPRS%3A Consult%2FRequest Tracking/3.0/SEOC API Manual/seoc_1_0_api.docx
@@ -46,10 +46,7 @@
         <w:t>Software Version</w:t>
       </w:r>
       <w:r>
-        <w:t xml:space="preserve"> 1.0.04</w:t>
-      </w:r>
-      <w:r>
-        <w:t>.1</w:t>
+        <w:t xml:space="preserve"> 1.5</w:t>
       </w:r>
     </w:p>
     <w:p>
@@ -130,7 +127,7 @@
         <w:pStyle w:val="Title2"/>
       </w:pPr>
       <w:r>
-        <w:t>August</w:t>
+        <w:t>October</w:t>
       </w:r>
       <w:r>
         <w:t xml:space="preserve"> 2018</w:t>
@@ -305,6 +302,69 @@
               <w:pStyle w:val="TableText"/>
             </w:pPr>
             <w:r>
+              <w:t>October 4, 2018</w:t>
+            </w:r>
+          </w:p>
+        </w:tc>
+        <w:tc>
+          <w:tcPr>
+            <w:tcW w:w="592" w:type="pct"/>
+          </w:tcPr>
+          <w:p>
+            <w:pPr>
+              <w:pStyle w:val="TableText"/>
+            </w:pPr>
+            <w:r>
+              <w:t>0.3</w:t>
+            </w:r>
+          </w:p>
+        </w:tc>
+        <w:tc>
+          <w:tcPr>
+            <w:tcW w:w="2297" w:type="pct"/>
+          </w:tcPr>
+          <w:p>
+            <w:pPr>
+              <w:pStyle w:val="TableText"/>
+            </w:pPr>
+            <w:r>
+              <w:t>Initial Draft – GMRC*3.0*</w:t>
+            </w:r>
+            <w:r>
+              <w:t>116</w:t>
+            </w:r>
+            <w:r>
+              <w:br/>
+            </w:r>
+            <w:r>
+              <w:t>v1.5</w:t>
+            </w:r>
+          </w:p>
+        </w:tc>
+        <w:tc>
+          <w:tcPr>
+            <w:tcW w:w="1212" w:type="pct"/>
+          </w:tcPr>
+          <w:p>
+            <w:pPr>
+              <w:pStyle w:val="TableText"/>
+            </w:pPr>
+            <w:r>
+              <w:t>AbleVets</w:t>
+            </w:r>
+          </w:p>
+        </w:tc>
+      </w:tr>
+      <w:tr>
+        <w:tc>
+          <w:tcPr>
+            <w:tcW w:w="899" w:type="pct"/>
+          </w:tcPr>
+          <w:p>
+            <w:pPr>
+              <w:pStyle w:val="TableText"/>
+            </w:pPr>
+            <w:r>
               <w:t>August 2018</w:t>
             </w:r>
           </w:p>
@@ -424,6 +484,8 @@
         <w:t>Table of Contents</w:t>
       </w:r>
     </w:p>
+    <w:bookmarkStart w:id="2" w:name="_GoBack"/>
+    <w:bookmarkEnd w:id="2"/>
     <w:p>
       <w:pPr>
         <w:pStyle w:val="TOC1"/>
@@ -453,7 +515,7 @@
         </w:rPr>
         <w:fldChar w:fldCharType="separate"/>
       </w:r>
-      <w:hyperlink w:anchor="_Toc521684462" w:history="1">
+      <w:hyperlink w:anchor="_Toc526434303" w:history="1">
         <w:r>
           <w:rPr>
             <w:rStyle w:val="Hyperlink"/>
@@ -489,7 +551,7 @@
           <w:rPr>
             <w:webHidden/>
           </w:rPr>
-          <w:instrText xml:space="preserve"> PAGEREF _Toc521684462 \h </w:instrText>
+          <w:instrText xml:space="preserve"> PAGEREF _Toc526434303 \h </w:instrText>
         </w:r>
         <w:r>
           <w:rPr>
@@ -523,7 +585,7 @@
           <w:rFonts w:asciiTheme="minorHAnsi" w:eastAsiaTheme="minorEastAsia" w:hAnsiTheme="minorHAnsi" w:cstheme="minorBidi"/>
         </w:rPr>
       </w:pPr>
-      <w:hyperlink w:anchor="_Toc521684463" w:history="1">
+      <w:hyperlink w:anchor="_Toc526434304" w:history="1">
         <w:r>
           <w:rPr>
             <w:rStyle w:val="Hyperlink"/>
@@ -558,7 +620,7 @@
           <w:rPr>
             <w:webHidden/>
           </w:rPr>
-          <w:instrText xml:space="preserve"> PAGEREF _Toc521684463 \h </w:instrText>
+          <w:instrText xml:space="preserve"> PAGEREF _Toc526434304 \h </w:instrText>
         </w:r>
         <w:r>
           <w:rPr>
@@ -592,7 +654,7 @@
           <w:rFonts w:asciiTheme="minorHAnsi" w:eastAsiaTheme="minorEastAsia" w:hAnsiTheme="minorHAnsi" w:cstheme="minorBidi"/>
         </w:rPr>
       </w:pPr>
-      <w:hyperlink w:anchor="_Toc521684464" w:history="1">
+      <w:hyperlink w:anchor="_Toc526434305" w:history="1">
         <w:r>
           <w:rPr>
             <w:rStyle w:val="Hyperlink"/>
@@ -627,7 +689,7 @@
           <w:rPr>
             <w:webHidden/>
           </w:rPr>
-          <w:instrText xml:space="preserve"> PAGEREF _Toc521684464 \h </w:instrText>
+          <w:instrText xml:space="preserve"> PAGEREF _Toc526434305 \h </w:instrText>
         </w:r>
         <w:r>
           <w:rPr>
@@ -661,7 +723,7 @@
           <w:rFonts w:asciiTheme="minorHAnsi" w:eastAsiaTheme="minorEastAsia" w:hAnsiTheme="minorHAnsi" w:cstheme="minorBidi"/>
         </w:rPr>
       </w:pPr>
-      <w:hyperlink w:anchor="_Toc521684465" w:history="1">
+      <w:hyperlink w:anchor="_Toc526434306" w:history="1">
         <w:r>
           <w:rPr>
             <w:rStyle w:val="Hyperlink"/>
@@ -696,7 +758,7 @@
           <w:rPr>
             <w:webHidden/>
           </w:rPr>
-          <w:instrText xml:space="preserve"> PAGEREF _Toc521684465 \h </w:instrText>
+          <w:instrText xml:space="preserve"> PAGEREF _Toc526434306 \h </w:instrText>
         </w:r>
         <w:r>
           <w:rPr>
@@ -731,7 +793,7 @@
           <w:b w:val="0"/>
         </w:rPr>
       </w:pPr>
-      <w:hyperlink w:anchor="_Toc521684466" w:history="1">
+      <w:hyperlink w:anchor="_Toc526434307" w:history="1">
         <w:r>
           <w:rPr>
             <w:rStyle w:val="Hyperlink"/>
@@ -767,7 +829,7 @@
           <w:rPr>
             <w:webHidden/>
           </w:rPr>
-          <w:instrText xml:space="preserve"> PAGEREF _Toc521684466 \h </w:instrText>
+          <w:instrText xml:space="preserve"> PAGEREF _Toc526434307 \h </w:instrText>
         </w:r>
         <w:r>
           <w:rPr>
@@ -802,7 +864,7 @@
           <w:b w:val="0"/>
         </w:rPr>
       </w:pPr>
-      <w:hyperlink w:anchor="_Toc521684467" w:history="1">
+      <w:hyperlink w:anchor="_Toc526434308" w:history="1">
         <w:r>
           <w:rPr>
             <w:rStyle w:val="Hyperlink"/>
@@ -838,7 +900,7 @@
           <w:rPr>
             <w:webHidden/>
           </w:rPr>
-          <w:instrText xml:space="preserve"> PAGEREF _Toc521684467 \h </w:instrText>
+          <w:instrText xml:space="preserve"> PAGEREF _Toc526434308 \h </w:instrText>
         </w:r>
         <w:r>
           <w:rPr>
@@ -873,7 +935,7 @@
           <w:b w:val="0"/>
         </w:rPr>
       </w:pPr>
-      <w:hyperlink w:anchor="_Toc521684468" w:history="1">
+      <w:hyperlink w:anchor="_Toc526434309" w:history="1">
         <w:r>
           <w:rPr>
             <w:rStyle w:val="Hyperlink"/>
@@ -909,7 +971,7 @@
           <w:rPr>
             <w:webHidden/>
           </w:rPr>
-          <w:instrText xml:space="preserve"> PAGEREF _Toc521684468 \h </w:instrText>
+          <w:instrText xml:space="preserve"> PAGEREF _Toc526434309 \h </w:instrText>
         </w:r>
         <w:r>
           <w:rPr>
@@ -970,13 +1032,13 @@
       <w:pPr>
         <w:pStyle w:val="Heading1"/>
       </w:pPr>
-      <w:bookmarkStart w:id="2" w:name="_Toc521684462"/>
+      <w:bookmarkStart w:id="3" w:name="_Toc526434303"/>
       <w:bookmarkEnd w:id="0"/>
       <w:r>
         <w:lastRenderedPageBreak/>
         <w:t>Introduction</w:t>
       </w:r>
-      <w:bookmarkEnd w:id="2"/>
+      <w:bookmarkEnd w:id="3"/>
     </w:p>
     <w:p>
       <w:pPr>
@@ -1006,17 +1068,17 @@
       <w:pPr>
         <w:pStyle w:val="Heading2"/>
       </w:pPr>
-      <w:bookmarkStart w:id="3" w:name="_Toc521684463"/>
+      <w:bookmarkStart w:id="4" w:name="_Toc526434304"/>
       <w:r>
         <w:t>Purpose</w:t>
       </w:r>
-      <w:bookmarkEnd w:id="3"/>
+      <w:bookmarkEnd w:id="4"/>
     </w:p>
     <w:p>
       <w:pPr>
         <w:pStyle w:val="BodyText"/>
       </w:pPr>
-      <w:bookmarkStart w:id="4" w:name="_Toc512938861"/>
+      <w:bookmarkStart w:id="5" w:name="_Toc512938861"/>
       <w:r>
         <w:t xml:space="preserve">This manual provides technical descriptions </w:t>
       </w:r>
@@ -1060,18 +1122,18 @@
       <w:pPr>
         <w:pStyle w:val="Heading2"/>
       </w:pPr>
-      <w:bookmarkStart w:id="5" w:name="_Toc521684464"/>
+      <w:bookmarkStart w:id="6" w:name="_Toc526434305"/>
       <w:r>
         <w:t>Audience</w:t>
       </w:r>
-      <w:bookmarkEnd w:id="4"/>
       <w:bookmarkEnd w:id="5"/>
+      <w:bookmarkEnd w:id="6"/>
     </w:p>
     <w:p>
       <w:pPr>
         <w:pStyle w:val="BodyText"/>
       </w:pPr>
-      <w:bookmarkStart w:id="6" w:name="_Toc512938862"/>
+      <w:bookmarkStart w:id="7" w:name="_Toc512938862"/>
       <w:r>
         <w:t>Information in this manual is technical in nature and is intended to be used by Veterans Affairs Medical Center (VAMC) Information Resource Management Service (IRMS) staff members and Clinica</w:t>
       </w:r>
@@ -1086,21 +1148,21 @@
       <w:pPr>
         <w:pStyle w:val="Heading2"/>
       </w:pPr>
-      <w:bookmarkStart w:id="7" w:name="gmrc73"/>
-      <w:bookmarkStart w:id="8" w:name="_Ref364069660"/>
-      <w:bookmarkStart w:id="9" w:name="_Toc512938863"/>
-      <w:bookmarkStart w:id="10" w:name="_Toc521684465"/>
-      <w:bookmarkEnd w:id="6"/>
+      <w:bookmarkStart w:id="8" w:name="gmrc73"/>
+      <w:bookmarkStart w:id="9" w:name="_Ref364069660"/>
+      <w:bookmarkStart w:id="10" w:name="_Toc512938863"/>
+      <w:bookmarkStart w:id="11" w:name="_Toc526434306"/>
       <w:bookmarkEnd w:id="7"/>
+      <w:bookmarkEnd w:id="8"/>
       <w:r>
         <w:t>Overview</w:t>
       </w:r>
-      <w:bookmarkEnd w:id="8"/>
+      <w:bookmarkEnd w:id="9"/>
       <w:r>
         <w:t xml:space="preserve"> of SEOC</w:t>
       </w:r>
-      <w:bookmarkEnd w:id="9"/>
       <w:bookmarkEnd w:id="10"/>
+      <w:bookmarkEnd w:id="11"/>
     </w:p>
     <w:p>
       <w:pPr>
@@ -1134,14 +1196,14 @@
       <w:pPr>
         <w:pStyle w:val="Heading1"/>
       </w:pPr>
-      <w:bookmarkStart w:id="11" w:name="_Toc512938864"/>
-      <w:bookmarkStart w:id="12" w:name="_Toc521684466"/>
+      <w:bookmarkStart w:id="12" w:name="_Toc512938864"/>
+      <w:bookmarkStart w:id="13" w:name="_Toc526434307"/>
       <w:r>
         <w:lastRenderedPageBreak/>
         <w:t>Package Orientation</w:t>
       </w:r>
-      <w:bookmarkEnd w:id="11"/>
       <w:bookmarkEnd w:id="12"/>
+      <w:bookmarkEnd w:id="13"/>
     </w:p>
     <w:p>
       <w:pPr>
@@ -1179,15 +1241,15 @@
       <w:pPr>
         <w:pStyle w:val="Heading1"/>
       </w:pPr>
-      <w:bookmarkStart w:id="13" w:name="_Implementation_and_Maintenance"/>
-      <w:bookmarkStart w:id="14" w:name="_Toc512938865"/>
-      <w:bookmarkStart w:id="15" w:name="_Toc521684467"/>
-      <w:bookmarkEnd w:id="13"/>
+      <w:bookmarkStart w:id="14" w:name="_Implementation_and_Maintenance"/>
+      <w:bookmarkStart w:id="15" w:name="_Toc512938865"/>
+      <w:bookmarkStart w:id="16" w:name="_Toc526434308"/>
+      <w:bookmarkEnd w:id="14"/>
       <w:r>
         <w:t>API Description</w:t>
       </w:r>
-      <w:bookmarkEnd w:id="14"/>
       <w:bookmarkEnd w:id="15"/>
+      <w:bookmarkEnd w:id="16"/>
     </w:p>
     <w:p>
       <w:pPr>
@@ -1207,21 +1269,7 @@
         <w:rPr>
           <w:rFonts w:eastAsia="Calibri"/>
         </w:rPr>
-        <w:t xml:space="preserve"> GET --header 'Accept: application/</w:t>
-      </w:r>
-      <w:proofErr w:type="spellStart"/>
-      <w:r>
-        <w:rPr>
-          <w:rFonts w:eastAsia="Calibri"/>
-        </w:rPr>
-        <w:t>json</w:t>
-      </w:r>
-      <w:proofErr w:type="spellEnd"/>
-      <w:r>
-        <w:rPr>
-          <w:rFonts w:eastAsia="Calibri"/>
-        </w:rPr>
-        <w:t xml:space="preserve">' </w:t>
+        <w:t xml:space="preserve"> GET --header 'Accept: application/json' </w:t>
       </w:r>
     </w:p>
     <w:p>
@@ -1306,16 +1354,9 @@
             <w:pPr>
               <w:pStyle w:val="TableHeading"/>
             </w:pPr>
-            <w:r>
-              <w:t>Environment &lt;</w:t>
-            </w:r>
-            <w:proofErr w:type="spellStart"/>
-            <w:r>
-              <w:t>env</w:t>
-            </w:r>
-            <w:proofErr w:type="spellEnd"/>
-            <w:r>
-              <w:t>&gt;</w:t>
+            <w:bookmarkStart w:id="17" w:name="_Hlk526434059"/>
+            <w:r>
+              <w:t>Environment &lt;env&gt;</w:t>
             </w:r>
           </w:p>
         </w:tc>
@@ -1403,11 +1444,9 @@
             <w:pPr>
               <w:pStyle w:val="TableText"/>
             </w:pPr>
-            <w:proofErr w:type="spellStart"/>
             <w:r>
               <w:t>sqa</w:t>
             </w:r>
-            <w:proofErr w:type="spellEnd"/>
           </w:p>
         </w:tc>
         <w:tc>
@@ -1448,11 +1487,9 @@
             <w:pPr>
               <w:pStyle w:val="TableText"/>
             </w:pPr>
-            <w:proofErr w:type="spellStart"/>
             <w:r>
               <w:t>uat</w:t>
             </w:r>
-            <w:proofErr w:type="spellEnd"/>
           </w:p>
         </w:tc>
         <w:tc>
@@ -1492,6 +1529,7 @@
             <w:pPr>
               <w:pStyle w:val="TableText"/>
             </w:pPr>
+            <w:bookmarkStart w:id="18" w:name="_Hlk526434050"/>
           </w:p>
         </w:tc>
         <w:tc>
@@ -1523,6 +1561,8 @@
         </w:tc>
       </w:tr>
     </w:tbl>
+    <w:bookmarkEnd w:id="18"/>
+    <w:bookmarkEnd w:id="17"/>
     <w:p>
       <w:pPr>
         <w:pStyle w:val="BodyText"/>
@@ -1609,14 +1649,12 @@
         </w:rPr>
         <w:t xml:space="preserve"> /</w:t>
       </w:r>
-      <w:proofErr w:type="spellStart"/>
       <w:r>
         <w:rPr>
           <w:rFonts w:eastAsia="Calibri"/>
         </w:rPr>
         <w:t>seoc</w:t>
       </w:r>
-      <w:proofErr w:type="spellEnd"/>
     </w:p>
     <w:p>
       <w:pPr>
@@ -1644,19 +1682,11 @@
         </w:rPr>
         <w:t>/</w:t>
       </w:r>
-      <w:proofErr w:type="spellStart"/>
       <w:r>
         <w:rPr>
           <w:rFonts w:eastAsia="Calibri"/>
         </w:rPr>
-        <w:t>seoc</w:t>
-      </w:r>
-      <w:proofErr w:type="spellEnd"/>
-      <w:r>
-        <w:rPr>
-          <w:rFonts w:eastAsia="Calibri"/>
-        </w:rPr>
-        <w:t>/a</w:t>
+        <w:t>seoc/a</w:t>
       </w:r>
       <w:r>
         <w:rPr>
@@ -1683,21 +1713,7 @@
         <w:rPr>
           <w:rFonts w:eastAsia="Calibri"/>
         </w:rPr>
-        <w:t xml:space="preserve"> /</w:t>
-      </w:r>
-      <w:proofErr w:type="spellStart"/>
-      <w:r>
-        <w:rPr>
-          <w:rFonts w:eastAsia="Calibri"/>
-        </w:rPr>
-        <w:t>seoc</w:t>
-      </w:r>
-      <w:proofErr w:type="spellEnd"/>
-      <w:r>
-        <w:rPr>
-          <w:rFonts w:eastAsia="Calibri"/>
-        </w:rPr>
-        <w:t>/</w:t>
+        <w:t xml:space="preserve"> /seoc/</w:t>
       </w:r>
       <w:r>
         <w:rPr>
@@ -1724,21 +1740,7 @@
         <w:rPr>
           <w:rFonts w:eastAsia="Calibri"/>
         </w:rPr>
-        <w:t xml:space="preserve"> /</w:t>
-      </w:r>
-      <w:proofErr w:type="spellStart"/>
-      <w:r>
-        <w:rPr>
-          <w:rFonts w:eastAsia="Calibri"/>
-        </w:rPr>
-        <w:t>seoc</w:t>
-      </w:r>
-      <w:proofErr w:type="spellEnd"/>
-      <w:r>
-        <w:rPr>
-          <w:rFonts w:eastAsia="Calibri"/>
-        </w:rPr>
-        <w:t>/</w:t>
+        <w:t xml:space="preserve"> /seoc/</w:t>
       </w:r>
       <w:r>
         <w:rPr>
@@ -1765,21 +1767,7 @@
         <w:rPr>
           <w:rFonts w:eastAsia="Calibri"/>
         </w:rPr>
-        <w:t xml:space="preserve"> /</w:t>
-      </w:r>
-      <w:proofErr w:type="spellStart"/>
-      <w:r>
-        <w:rPr>
-          <w:rFonts w:eastAsia="Calibri"/>
-        </w:rPr>
-        <w:t>seoc</w:t>
-      </w:r>
-      <w:proofErr w:type="spellEnd"/>
-      <w:r>
-        <w:rPr>
-          <w:rFonts w:eastAsia="Calibri"/>
-        </w:rPr>
-        <w:t>/{</w:t>
+        <w:t xml:space="preserve"> /seoc/{</w:t>
       </w:r>
       <w:r>
         <w:rPr>
@@ -2462,12 +2450,14 @@
         </w:rPr>
         <w:t xml:space="preserve"> 200 OK</w:t>
       </w:r>
-      <w:r>
+    </w:p>
+    <w:p>
+      <w:pPr>
+        <w:pStyle w:val="BodyText"/>
         <w:rPr>
           <w:rFonts w:eastAsia="Calibri"/>
         </w:rPr>
-        <w:br/>
-      </w:r>
+      </w:pPr>
       <w:r>
         <w:rPr>
           <w:rFonts w:eastAsia="Calibri"/>
@@ -2500,27 +2490,7 @@
           <w:szCs w:val="20"/>
         </w:rPr>
         <w:br/>
-        <w:t xml:space="preserve">  "content-type": "application/</w:t>
-      </w:r>
-      <w:proofErr w:type="spellStart"/>
-      <w:proofErr w:type="gramStart"/>
-      <w:r>
-        <w:rPr>
-          <w:rFonts w:ascii="Courier New" w:eastAsia="Calibri" w:hAnsi="Courier New" w:cs="Courier New"/>
-          <w:sz w:val="20"/>
-          <w:szCs w:val="20"/>
-        </w:rPr>
-        <w:t>json;charset</w:t>
-      </w:r>
-      <w:proofErr w:type="spellEnd"/>
-      <w:proofErr w:type="gramEnd"/>
-      <w:r>
-        <w:rPr>
-          <w:rFonts w:ascii="Courier New" w:eastAsia="Calibri" w:hAnsi="Courier New" w:cs="Courier New"/>
-          <w:sz w:val="20"/>
-          <w:szCs w:val="20"/>
-        </w:rPr>
-        <w:t>=UTF-8",</w:t>
+        <w:t xml:space="preserve">  "content-type": "application/json;charset=UTF-8",</w:t>
       </w:r>
       <w:r>
         <w:rPr>
@@ -2583,13 +2553,13 @@
           <w:tab w:val="left" w:pos="1350"/>
         </w:tabs>
       </w:pPr>
-      <w:bookmarkStart w:id="16" w:name="_Toc512938866"/>
-      <w:bookmarkStart w:id="17" w:name="_Toc521684468"/>
+      <w:bookmarkStart w:id="19" w:name="_Toc512938866"/>
+      <w:bookmarkStart w:id="20" w:name="_Toc526434309"/>
       <w:r>
         <w:t>SEOC JSON Schema</w:t>
       </w:r>
-      <w:bookmarkEnd w:id="16"/>
-      <w:bookmarkEnd w:id="17"/>
+      <w:bookmarkEnd w:id="19"/>
+      <w:bookmarkEnd w:id="20"/>
     </w:p>
     <w:tbl>
       <w:tblPr>
@@ -2644,8 +2614,6 @@
                 <w:szCs w:val="20"/>
               </w:rPr>
             </w:pPr>
-            <w:bookmarkStart w:id="18" w:name="_GoBack"/>
-            <w:bookmarkEnd w:id="18"/>
             <w:r>
               <w:rPr>
                 <w:rFonts w:ascii="Courier New" w:hAnsi="Courier New" w:cs="Courier New"/>
@@ -2692,25 +2660,7 @@
                 <w:szCs w:val="20"/>
               </w:rPr>
               <w:tab/>
-              <w:t>"$id": "http://example.com/</w:t>
-            </w:r>
-            <w:proofErr w:type="spellStart"/>
-            <w:r>
-              <w:rPr>
-                <w:rFonts w:ascii="Courier New" w:hAnsi="Courier New" w:cs="Courier New"/>
-                <w:sz w:val="20"/>
-                <w:szCs w:val="20"/>
-              </w:rPr>
-              <w:t>example.json</w:t>
-            </w:r>
-            <w:proofErr w:type="spellEnd"/>
-            <w:r>
-              <w:rPr>
-                <w:rFonts w:ascii="Courier New" w:hAnsi="Courier New" w:cs="Courier New"/>
-                <w:sz w:val="20"/>
-                <w:szCs w:val="20"/>
-              </w:rPr>
-              <w:t>",</w:t>
+              <w:t>"$id": "http://example.com/example.json",</w:t>
             </w:r>
           </w:p>
           <w:p>
@@ -2918,25 +2868,7 @@
                 <w:szCs w:val="20"/>
               </w:rPr>
               <w:tab/>
-              <w:t>"</w:t>
-            </w:r>
-            <w:proofErr w:type="spellStart"/>
-            <w:r>
-              <w:rPr>
-                <w:rFonts w:ascii="Courier New" w:hAnsi="Courier New" w:cs="Courier New"/>
-                <w:sz w:val="20"/>
-                <w:szCs w:val="20"/>
-              </w:rPr>
-              <w:t>Seoc</w:t>
-            </w:r>
-            <w:proofErr w:type="spellEnd"/>
-            <w:r>
-              <w:rPr>
-                <w:rFonts w:ascii="Courier New" w:hAnsi="Courier New" w:cs="Courier New"/>
-                <w:sz w:val="20"/>
-                <w:szCs w:val="20"/>
-              </w:rPr>
-              <w:t>": {</w:t>
+              <w:t>"Seoc": {</w:t>
             </w:r>
           </w:p>
           <w:p>
@@ -2992,25 +2924,7 @@
                 <w:szCs w:val="20"/>
               </w:rPr>
               <w:tab/>
-              <w:t>"$id": "/properties/</w:t>
-            </w:r>
-            <w:proofErr w:type="spellStart"/>
-            <w:r>
-              <w:rPr>
-                <w:rFonts w:ascii="Courier New" w:hAnsi="Courier New" w:cs="Courier New"/>
-                <w:sz w:val="20"/>
-                <w:szCs w:val="20"/>
-              </w:rPr>
-              <w:t>Seoc</w:t>
-            </w:r>
-            <w:proofErr w:type="spellEnd"/>
-            <w:r>
-              <w:rPr>
-                <w:rFonts w:ascii="Courier New" w:hAnsi="Courier New" w:cs="Courier New"/>
-                <w:sz w:val="20"/>
-                <w:szCs w:val="20"/>
-              </w:rPr>
-              <w:t>",</w:t>
+              <w:t>"$id": "/properties/Seoc",</w:t>
             </w:r>
           </w:p>
           <w:p>
@@ -3258,25 +3172,7 @@
                 <w:szCs w:val="20"/>
               </w:rPr>
               <w:tab/>
-              <w:t>"$id": "/properties/</w:t>
-            </w:r>
-            <w:proofErr w:type="spellStart"/>
-            <w:r>
-              <w:rPr>
-                <w:rFonts w:ascii="Courier New" w:hAnsi="Courier New" w:cs="Courier New"/>
-                <w:sz w:val="20"/>
-                <w:szCs w:val="20"/>
-              </w:rPr>
-              <w:t>Seoc</w:t>
-            </w:r>
-            <w:proofErr w:type="spellEnd"/>
-            <w:r>
-              <w:rPr>
-                <w:rFonts w:ascii="Courier New" w:hAnsi="Courier New" w:cs="Courier New"/>
-                <w:sz w:val="20"/>
-                <w:szCs w:val="20"/>
-              </w:rPr>
-              <w:t>/properties/id",</w:t>
+              <w:t>"$id": "/properties/Seoc/properties/id",</w:t>
             </w:r>
           </w:p>
           <w:p>
@@ -3844,25 +3740,7 @@
                 <w:szCs w:val="20"/>
               </w:rPr>
               <w:tab/>
-              <w:t>"</w:t>
-            </w:r>
-            <w:proofErr w:type="spellStart"/>
-            <w:r>
-              <w:rPr>
-                <w:rFonts w:ascii="Courier New" w:hAnsi="Courier New" w:cs="Courier New"/>
-                <w:sz w:val="20"/>
-                <w:szCs w:val="20"/>
-              </w:rPr>
-              <w:t>seocKey</w:t>
-            </w:r>
-            <w:proofErr w:type="spellEnd"/>
-            <w:r>
-              <w:rPr>
-                <w:rFonts w:ascii="Courier New" w:hAnsi="Courier New" w:cs="Courier New"/>
-                <w:sz w:val="20"/>
-                <w:szCs w:val="20"/>
-              </w:rPr>
-              <w:t>": {</w:t>
+              <w:t>"seocKey": {</w:t>
             </w:r>
           </w:p>
           <w:p>
@@ -3934,43 +3812,7 @@
                 <w:szCs w:val="20"/>
               </w:rPr>
               <w:tab/>
-              <w:t>"$id": "/properties/</w:t>
-            </w:r>
-            <w:proofErr w:type="spellStart"/>
-            <w:r>
-              <w:rPr>
-                <w:rFonts w:ascii="Courier New" w:hAnsi="Courier New" w:cs="Courier New"/>
-                <w:sz w:val="20"/>
-                <w:szCs w:val="20"/>
-              </w:rPr>
-              <w:t>Seoc</w:t>
-            </w:r>
-            <w:proofErr w:type="spellEnd"/>
-            <w:r>
-              <w:rPr>
-                <w:rFonts w:ascii="Courier New" w:hAnsi="Courier New" w:cs="Courier New"/>
-                <w:sz w:val="20"/>
-                <w:szCs w:val="20"/>
-              </w:rPr>
-              <w:t>/properties/</w:t>
-            </w:r>
-            <w:proofErr w:type="spellStart"/>
-            <w:r>
-              <w:rPr>
-                <w:rFonts w:ascii="Courier New" w:hAnsi="Courier New" w:cs="Courier New"/>
-                <w:sz w:val="20"/>
-                <w:szCs w:val="20"/>
-              </w:rPr>
-              <w:t>seocKey</w:t>
-            </w:r>
-            <w:proofErr w:type="spellEnd"/>
-            <w:r>
-              <w:rPr>
-                <w:rFonts w:ascii="Courier New" w:hAnsi="Courier New" w:cs="Courier New"/>
-                <w:sz w:val="20"/>
-                <w:szCs w:val="20"/>
-              </w:rPr>
-              <w:t>",</w:t>
+              <w:t>"$id": "/properties/Seoc/properties/seocKey",</w:t>
             </w:r>
           </w:p>
           <w:p>
@@ -4114,25 +3956,7 @@
                 <w:szCs w:val="20"/>
               </w:rPr>
               <w:tab/>
-              <w:t xml:space="preserve">"title": "The </w:t>
-            </w:r>
-            <w:proofErr w:type="spellStart"/>
-            <w:r>
-              <w:rPr>
-                <w:rFonts w:ascii="Courier New" w:hAnsi="Courier New" w:cs="Courier New"/>
-                <w:sz w:val="20"/>
-                <w:szCs w:val="20"/>
-              </w:rPr>
-              <w:t>Seockey</w:t>
-            </w:r>
-            <w:proofErr w:type="spellEnd"/>
-            <w:r>
-              <w:rPr>
-                <w:rFonts w:ascii="Courier New" w:hAnsi="Courier New" w:cs="Courier New"/>
-                <w:sz w:val="20"/>
-                <w:szCs w:val="20"/>
-              </w:rPr>
-              <w:t xml:space="preserve"> Schema ",</w:t>
+              <w:t>"title": "The Seockey Schema ",</w:t>
             </w:r>
           </w:p>
           <w:p>
@@ -4628,25 +4452,7 @@
                 <w:szCs w:val="20"/>
               </w:rPr>
               <w:tab/>
-              <w:t>"$id": "/properties/</w:t>
-            </w:r>
-            <w:proofErr w:type="spellStart"/>
-            <w:r>
-              <w:rPr>
-                <w:rFonts w:ascii="Courier New" w:hAnsi="Courier New" w:cs="Courier New"/>
-                <w:sz w:val="20"/>
-                <w:szCs w:val="20"/>
-              </w:rPr>
-              <w:t>Seoc</w:t>
-            </w:r>
-            <w:proofErr w:type="spellEnd"/>
-            <w:r>
-              <w:rPr>
-                <w:rFonts w:ascii="Courier New" w:hAnsi="Courier New" w:cs="Courier New"/>
-                <w:sz w:val="20"/>
-                <w:szCs w:val="20"/>
-              </w:rPr>
-              <w:t>/properties/name",</w:t>
+              <w:t>"$id": "/properties/Seoc/properties/name",</w:t>
             </w:r>
           </w:p>
           <w:p>
@@ -5214,25 +5020,7 @@
                 <w:szCs w:val="20"/>
               </w:rPr>
               <w:tab/>
-              <w:t>"</w:t>
-            </w:r>
-            <w:proofErr w:type="spellStart"/>
-            <w:r>
-              <w:rPr>
-                <w:rFonts w:ascii="Courier New" w:hAnsi="Courier New" w:cs="Courier New"/>
-                <w:sz w:val="20"/>
-                <w:szCs w:val="20"/>
-              </w:rPr>
-              <w:t>seocId</w:t>
-            </w:r>
-            <w:proofErr w:type="spellEnd"/>
-            <w:r>
-              <w:rPr>
-                <w:rFonts w:ascii="Courier New" w:hAnsi="Courier New" w:cs="Courier New"/>
-                <w:sz w:val="20"/>
-                <w:szCs w:val="20"/>
-              </w:rPr>
-              <w:t>": {</w:t>
+              <w:t>"seocId": {</w:t>
             </w:r>
           </w:p>
           <w:p>
@@ -5304,43 +5092,7 @@
                 <w:szCs w:val="20"/>
               </w:rPr>
               <w:tab/>
-              <w:t>"$id": "/properties/</w:t>
-            </w:r>
-            <w:proofErr w:type="spellStart"/>
-            <w:r>
-              <w:rPr>
-                <w:rFonts w:ascii="Courier New" w:hAnsi="Courier New" w:cs="Courier New"/>
-                <w:sz w:val="20"/>
-                <w:szCs w:val="20"/>
-              </w:rPr>
-              <w:t>Seoc</w:t>
-            </w:r>
-            <w:proofErr w:type="spellEnd"/>
-            <w:r>
-              <w:rPr>
-                <w:rFonts w:ascii="Courier New" w:hAnsi="Courier New" w:cs="Courier New"/>
-                <w:sz w:val="20"/>
-                <w:szCs w:val="20"/>
-              </w:rPr>
-              <w:t>/properties/</w:t>
-            </w:r>
-            <w:proofErr w:type="spellStart"/>
-            <w:r>
-              <w:rPr>
-                <w:rFonts w:ascii="Courier New" w:hAnsi="Courier New" w:cs="Courier New"/>
-                <w:sz w:val="20"/>
-                <w:szCs w:val="20"/>
-              </w:rPr>
-              <w:t>seocId</w:t>
-            </w:r>
-            <w:proofErr w:type="spellEnd"/>
-            <w:r>
-              <w:rPr>
-                <w:rFonts w:ascii="Courier New" w:hAnsi="Courier New" w:cs="Courier New"/>
-                <w:sz w:val="20"/>
-                <w:szCs w:val="20"/>
-              </w:rPr>
-              <w:t>",</w:t>
+              <w:t>"$id": "/properties/Seoc/properties/seocId",</w:t>
             </w:r>
           </w:p>
           <w:p>
@@ -5485,25 +5237,7 @@
                 <w:szCs w:val="20"/>
               </w:rPr>
               <w:tab/>
-              <w:t xml:space="preserve">"title": "The </w:t>
-            </w:r>
-            <w:proofErr w:type="spellStart"/>
-            <w:r>
-              <w:rPr>
-                <w:rFonts w:ascii="Courier New" w:hAnsi="Courier New" w:cs="Courier New"/>
-                <w:sz w:val="20"/>
-                <w:szCs w:val="20"/>
-              </w:rPr>
-              <w:t>Seocid</w:t>
-            </w:r>
-            <w:proofErr w:type="spellEnd"/>
-            <w:r>
-              <w:rPr>
-                <w:rFonts w:ascii="Courier New" w:hAnsi="Courier New" w:cs="Courier New"/>
-                <w:sz w:val="20"/>
-                <w:szCs w:val="20"/>
-              </w:rPr>
-              <w:t xml:space="preserve"> Schema ",</w:t>
+              <w:t>"title": "The Seocid Schema ",</w:t>
             </w:r>
           </w:p>
           <w:p>
@@ -5727,25 +5461,7 @@
                 <w:szCs w:val="20"/>
               </w:rPr>
               <w:tab/>
-              <w:t>"</w:t>
-            </w:r>
-            <w:proofErr w:type="spellStart"/>
-            <w:r>
-              <w:rPr>
-                <w:rFonts w:ascii="Courier New" w:hAnsi="Courier New" w:cs="Courier New"/>
-                <w:sz w:val="20"/>
-                <w:szCs w:val="20"/>
-              </w:rPr>
-              <w:t>PMR_Acupuncture</w:t>
-            </w:r>
-            <w:proofErr w:type="spellEnd"/>
-            <w:r>
-              <w:rPr>
-                <w:rFonts w:ascii="Courier New" w:hAnsi="Courier New" w:cs="Courier New"/>
-                <w:sz w:val="20"/>
-                <w:szCs w:val="20"/>
-              </w:rPr>
-              <w:t xml:space="preserve"> Initial_1.0.1"</w:t>
+              <w:t>"PMR_Acupuncture Initial_1.0.1"</w:t>
             </w:r>
           </w:p>
           <w:p>
@@ -5945,25 +5661,7 @@
                 <w:szCs w:val="20"/>
               </w:rPr>
               <w:tab/>
-              <w:t>"</w:t>
-            </w:r>
-            <w:proofErr w:type="spellStart"/>
-            <w:r>
-              <w:rPr>
-                <w:rFonts w:ascii="Courier New" w:hAnsi="Courier New" w:cs="Courier New"/>
-                <w:sz w:val="20"/>
-                <w:szCs w:val="20"/>
-              </w:rPr>
-              <w:t>versionNumber</w:t>
-            </w:r>
-            <w:proofErr w:type="spellEnd"/>
-            <w:r>
-              <w:rPr>
-                <w:rFonts w:ascii="Courier New" w:hAnsi="Courier New" w:cs="Courier New"/>
-                <w:sz w:val="20"/>
-                <w:szCs w:val="20"/>
-              </w:rPr>
-              <w:t>": {</w:t>
+              <w:t>"versionNumber": {</w:t>
             </w:r>
           </w:p>
           <w:p>
@@ -6035,43 +5733,7 @@
                 <w:szCs w:val="20"/>
               </w:rPr>
               <w:tab/>
-              <w:t>"$id": "/properties/</w:t>
-            </w:r>
-            <w:proofErr w:type="spellStart"/>
-            <w:r>
-              <w:rPr>
-                <w:rFonts w:ascii="Courier New" w:hAnsi="Courier New" w:cs="Courier New"/>
-                <w:sz w:val="20"/>
-                <w:szCs w:val="20"/>
-              </w:rPr>
-              <w:t>Seoc</w:t>
-            </w:r>
-            <w:proofErr w:type="spellEnd"/>
-            <w:r>
-              <w:rPr>
-                <w:rFonts w:ascii="Courier New" w:hAnsi="Courier New" w:cs="Courier New"/>
-                <w:sz w:val="20"/>
-                <w:szCs w:val="20"/>
-              </w:rPr>
-              <w:t>/properties/</w:t>
-            </w:r>
-            <w:proofErr w:type="spellStart"/>
-            <w:r>
-              <w:rPr>
-                <w:rFonts w:ascii="Courier New" w:hAnsi="Courier New" w:cs="Courier New"/>
-                <w:sz w:val="20"/>
-                <w:szCs w:val="20"/>
-              </w:rPr>
-              <w:t>versionNumber</w:t>
-            </w:r>
-            <w:proofErr w:type="spellEnd"/>
-            <w:r>
-              <w:rPr>
-                <w:rFonts w:ascii="Courier New" w:hAnsi="Courier New" w:cs="Courier New"/>
-                <w:sz w:val="20"/>
-                <w:szCs w:val="20"/>
-              </w:rPr>
-              <w:t>",</w:t>
+              <w:t>"$id": "/properties/Seoc/properties/versionNumber",</w:t>
             </w:r>
           </w:p>
           <w:p>
@@ -6215,25 +5877,7 @@
                 <w:szCs w:val="20"/>
               </w:rPr>
               <w:tab/>
-              <w:t xml:space="preserve">"title": "The </w:t>
-            </w:r>
-            <w:proofErr w:type="spellStart"/>
-            <w:r>
-              <w:rPr>
-                <w:rFonts w:ascii="Courier New" w:hAnsi="Courier New" w:cs="Courier New"/>
-                <w:sz w:val="20"/>
-                <w:szCs w:val="20"/>
-              </w:rPr>
-              <w:t>Versionnumber</w:t>
-            </w:r>
-            <w:proofErr w:type="spellEnd"/>
-            <w:r>
-              <w:rPr>
-                <w:rFonts w:ascii="Courier New" w:hAnsi="Courier New" w:cs="Courier New"/>
-                <w:sz w:val="20"/>
-                <w:szCs w:val="20"/>
-              </w:rPr>
-              <w:t xml:space="preserve"> Schema ",</w:t>
+              <w:t>"title": "The Versionnumber Schema ",</w:t>
             </w:r>
           </w:p>
           <w:p>
@@ -6729,25 +6373,7 @@
                 <w:szCs w:val="20"/>
               </w:rPr>
               <w:tab/>
-              <w:t>"$id": "/properties/</w:t>
-            </w:r>
-            <w:proofErr w:type="spellStart"/>
-            <w:r>
-              <w:rPr>
-                <w:rFonts w:ascii="Courier New" w:hAnsi="Courier New" w:cs="Courier New"/>
-                <w:sz w:val="20"/>
-                <w:szCs w:val="20"/>
-              </w:rPr>
-              <w:t>Seoc</w:t>
-            </w:r>
-            <w:proofErr w:type="spellEnd"/>
-            <w:r>
-              <w:rPr>
-                <w:rFonts w:ascii="Courier New" w:hAnsi="Courier New" w:cs="Courier New"/>
-                <w:sz w:val="20"/>
-                <w:szCs w:val="20"/>
-              </w:rPr>
-              <w:t>/properties/description",</w:t>
+              <w:t>"$id": "/properties/Seoc/properties/description",</w:t>
             </w:r>
           </w:p>
           <w:p>
@@ -7315,25 +6941,7 @@
                 <w:szCs w:val="20"/>
               </w:rPr>
               <w:tab/>
-              <w:t>"</w:t>
-            </w:r>
-            <w:proofErr w:type="spellStart"/>
-            <w:r>
-              <w:rPr>
-                <w:rFonts w:ascii="Courier New" w:hAnsi="Courier New" w:cs="Courier New"/>
-                <w:sz w:val="20"/>
-                <w:szCs w:val="20"/>
-              </w:rPr>
-              <w:t>effectiveDate</w:t>
-            </w:r>
-            <w:proofErr w:type="spellEnd"/>
-            <w:r>
-              <w:rPr>
-                <w:rFonts w:ascii="Courier New" w:hAnsi="Courier New" w:cs="Courier New"/>
-                <w:sz w:val="20"/>
-                <w:szCs w:val="20"/>
-              </w:rPr>
-              <w:t>": {</w:t>
+              <w:t>"effectiveDate": {</w:t>
             </w:r>
           </w:p>
           <w:p>
@@ -7405,43 +7013,7 @@
                 <w:szCs w:val="20"/>
               </w:rPr>
               <w:tab/>
-              <w:t>"$id": "/properties/</w:t>
-            </w:r>
-            <w:proofErr w:type="spellStart"/>
-            <w:r>
-              <w:rPr>
-                <w:rFonts w:ascii="Courier New" w:hAnsi="Courier New" w:cs="Courier New"/>
-                <w:sz w:val="20"/>
-                <w:szCs w:val="20"/>
-              </w:rPr>
-              <w:t>Seoc</w:t>
-            </w:r>
-            <w:proofErr w:type="spellEnd"/>
-            <w:r>
-              <w:rPr>
-                <w:rFonts w:ascii="Courier New" w:hAnsi="Courier New" w:cs="Courier New"/>
-                <w:sz w:val="20"/>
-                <w:szCs w:val="20"/>
-              </w:rPr>
-              <w:t>/properties/</w:t>
-            </w:r>
-            <w:proofErr w:type="spellStart"/>
-            <w:r>
-              <w:rPr>
-                <w:rFonts w:ascii="Courier New" w:hAnsi="Courier New" w:cs="Courier New"/>
-                <w:sz w:val="20"/>
-                <w:szCs w:val="20"/>
-              </w:rPr>
-              <w:t>effectiveDate</w:t>
-            </w:r>
-            <w:proofErr w:type="spellEnd"/>
-            <w:r>
-              <w:rPr>
-                <w:rFonts w:ascii="Courier New" w:hAnsi="Courier New" w:cs="Courier New"/>
-                <w:sz w:val="20"/>
-                <w:szCs w:val="20"/>
-              </w:rPr>
-              <w:t>",</w:t>
+              <w:t>"$id": "/properties/Seoc/properties/effectiveDate",</w:t>
             </w:r>
           </w:p>
           <w:p>
@@ -7585,25 +7157,7 @@
                 <w:szCs w:val="20"/>
               </w:rPr>
               <w:tab/>
-              <w:t xml:space="preserve">"title": "The </w:t>
-            </w:r>
-            <w:proofErr w:type="spellStart"/>
-            <w:r>
-              <w:rPr>
-                <w:rFonts w:ascii="Courier New" w:hAnsi="Courier New" w:cs="Courier New"/>
-                <w:sz w:val="20"/>
-                <w:szCs w:val="20"/>
-              </w:rPr>
-              <w:t>Effectivedate</w:t>
-            </w:r>
-            <w:proofErr w:type="spellEnd"/>
-            <w:r>
-              <w:rPr>
-                <w:rFonts w:ascii="Courier New" w:hAnsi="Courier New" w:cs="Courier New"/>
-                <w:sz w:val="20"/>
-                <w:szCs w:val="20"/>
-              </w:rPr>
-              <w:t xml:space="preserve"> Schema ",</w:t>
+              <w:t>"title": "The Effectivedate Schema ",</w:t>
             </w:r>
           </w:p>
           <w:p>
@@ -8027,25 +7581,7 @@
                 <w:szCs w:val="20"/>
               </w:rPr>
               <w:tab/>
-              <w:t>"</w:t>
-            </w:r>
-            <w:proofErr w:type="spellStart"/>
-            <w:r>
-              <w:rPr>
-                <w:rFonts w:ascii="Courier New" w:hAnsi="Courier New" w:cs="Courier New"/>
-                <w:sz w:val="20"/>
-                <w:szCs w:val="20"/>
-              </w:rPr>
-              <w:t>endDate</w:t>
-            </w:r>
-            <w:proofErr w:type="spellEnd"/>
-            <w:r>
-              <w:rPr>
-                <w:rFonts w:ascii="Courier New" w:hAnsi="Courier New" w:cs="Courier New"/>
-                <w:sz w:val="20"/>
-                <w:szCs w:val="20"/>
-              </w:rPr>
-              <w:t>": {</w:t>
+              <w:t>"endDate": {</w:t>
             </w:r>
           </w:p>
           <w:p>
@@ -8117,43 +7653,7 @@
                 <w:szCs w:val="20"/>
               </w:rPr>
               <w:tab/>
-              <w:t>"$id": "/properties/</w:t>
-            </w:r>
-            <w:proofErr w:type="spellStart"/>
-            <w:r>
-              <w:rPr>
-                <w:rFonts w:ascii="Courier New" w:hAnsi="Courier New" w:cs="Courier New"/>
-                <w:sz w:val="20"/>
-                <w:szCs w:val="20"/>
-              </w:rPr>
-              <w:t>Seoc</w:t>
-            </w:r>
-            <w:proofErr w:type="spellEnd"/>
-            <w:r>
-              <w:rPr>
-                <w:rFonts w:ascii="Courier New" w:hAnsi="Courier New" w:cs="Courier New"/>
-                <w:sz w:val="20"/>
-                <w:szCs w:val="20"/>
-              </w:rPr>
-              <w:t>/properties/</w:t>
-            </w:r>
-            <w:proofErr w:type="spellStart"/>
-            <w:r>
-              <w:rPr>
-                <w:rFonts w:ascii="Courier New" w:hAnsi="Courier New" w:cs="Courier New"/>
-                <w:sz w:val="20"/>
-                <w:szCs w:val="20"/>
-              </w:rPr>
-              <w:t>endDate</w:t>
-            </w:r>
-            <w:proofErr w:type="spellEnd"/>
-            <w:r>
-              <w:rPr>
-                <w:rFonts w:ascii="Courier New" w:hAnsi="Courier New" w:cs="Courier New"/>
-                <w:sz w:val="20"/>
-                <w:szCs w:val="20"/>
-              </w:rPr>
-              <w:t>",</w:t>
+              <w:t>"$id": "/properties/Seoc/properties/endDate",</w:t>
             </w:r>
           </w:p>
           <w:p>
@@ -8297,25 +7797,7 @@
                 <w:szCs w:val="20"/>
               </w:rPr>
               <w:tab/>
-              <w:t xml:space="preserve">"title": "The </w:t>
-            </w:r>
-            <w:proofErr w:type="spellStart"/>
-            <w:r>
-              <w:rPr>
-                <w:rFonts w:ascii="Courier New" w:hAnsi="Courier New" w:cs="Courier New"/>
-                <w:sz w:val="20"/>
-                <w:szCs w:val="20"/>
-              </w:rPr>
-              <w:t>Enddate</w:t>
-            </w:r>
-            <w:proofErr w:type="spellEnd"/>
-            <w:r>
-              <w:rPr>
-                <w:rFonts w:ascii="Courier New" w:hAnsi="Courier New" w:cs="Courier New"/>
-                <w:sz w:val="20"/>
-                <w:szCs w:val="20"/>
-              </w:rPr>
-              <w:t xml:space="preserve"> Schema ",</w:t>
+              <w:t>"title": "The Enddate Schema ",</w:t>
             </w:r>
           </w:p>
           <w:p>
@@ -8811,25 +8293,7 @@
                 <w:szCs w:val="20"/>
               </w:rPr>
               <w:tab/>
-              <w:t>"$id": "/properties/</w:t>
-            </w:r>
-            <w:proofErr w:type="spellStart"/>
-            <w:r>
-              <w:rPr>
-                <w:rFonts w:ascii="Courier New" w:hAnsi="Courier New" w:cs="Courier New"/>
-                <w:sz w:val="20"/>
-                <w:szCs w:val="20"/>
-              </w:rPr>
-              <w:t>Seoc</w:t>
-            </w:r>
-            <w:proofErr w:type="spellEnd"/>
-            <w:r>
-              <w:rPr>
-                <w:rFonts w:ascii="Courier New" w:hAnsi="Courier New" w:cs="Courier New"/>
-                <w:sz w:val="20"/>
-                <w:szCs w:val="20"/>
-              </w:rPr>
-              <w:t>/properties/duration",</w:t>
+              <w:t>"$id": "/properties/Seoc/properties/duration",</w:t>
             </w:r>
           </w:p>
           <w:p>
@@ -9469,25 +8933,7 @@
                 <w:szCs w:val="20"/>
               </w:rPr>
               <w:tab/>
-              <w:t>"$id": "/properties/</w:t>
-            </w:r>
-            <w:proofErr w:type="spellStart"/>
-            <w:r>
-              <w:rPr>
-                <w:rFonts w:ascii="Courier New" w:hAnsi="Courier New" w:cs="Courier New"/>
-                <w:sz w:val="20"/>
-                <w:szCs w:val="20"/>
-              </w:rPr>
-              <w:t>Seoc</w:t>
-            </w:r>
-            <w:proofErr w:type="spellEnd"/>
-            <w:r>
-              <w:rPr>
-                <w:rFonts w:ascii="Courier New" w:hAnsi="Courier New" w:cs="Courier New"/>
-                <w:sz w:val="20"/>
-                <w:szCs w:val="20"/>
-              </w:rPr>
-              <w:t>/properties/PAL",</w:t>
+              <w:t>"$id": "/properties/Seoc/properties/PAL",</w:t>
             </w:r>
           </w:p>
           <w:p>
@@ -9559,25 +9005,7 @@
                 <w:szCs w:val="20"/>
               </w:rPr>
               <w:tab/>
-              <w:t>"type": "</w:t>
-            </w:r>
-            <w:proofErr w:type="spellStart"/>
-            <w:r>
-              <w:rPr>
-                <w:rFonts w:ascii="Courier New" w:hAnsi="Courier New" w:cs="Courier New"/>
-                <w:sz w:val="20"/>
-                <w:szCs w:val="20"/>
-              </w:rPr>
-              <w:t>boolean</w:t>
-            </w:r>
-            <w:proofErr w:type="spellEnd"/>
-            <w:r>
-              <w:rPr>
-                <w:rFonts w:ascii="Courier New" w:hAnsi="Courier New" w:cs="Courier New"/>
-                <w:sz w:val="20"/>
-                <w:szCs w:val="20"/>
-              </w:rPr>
-              <w:t>",</w:t>
+              <w:t>"type": "boolean",</w:t>
             </w:r>
           </w:p>
           <w:p>
@@ -10074,25 +9502,7 @@
                 <w:szCs w:val="20"/>
               </w:rPr>
               <w:tab/>
-              <w:t>"</w:t>
-            </w:r>
-            <w:proofErr w:type="spellStart"/>
-            <w:r>
-              <w:rPr>
-                <w:rFonts w:ascii="Courier New" w:hAnsi="Courier New" w:cs="Courier New"/>
-                <w:sz w:val="20"/>
-                <w:szCs w:val="20"/>
-              </w:rPr>
-              <w:t>proceduralOverview</w:t>
-            </w:r>
-            <w:proofErr w:type="spellEnd"/>
-            <w:r>
-              <w:rPr>
-                <w:rFonts w:ascii="Courier New" w:hAnsi="Courier New" w:cs="Courier New"/>
-                <w:sz w:val="20"/>
-                <w:szCs w:val="20"/>
-              </w:rPr>
-              <w:t>": {</w:t>
+              <w:t>"proceduralOverview": {</w:t>
             </w:r>
           </w:p>
           <w:p>
@@ -10164,43 +9574,7 @@
                 <w:szCs w:val="20"/>
               </w:rPr>
               <w:tab/>
-              <w:t>"$id": "/properties/</w:t>
-            </w:r>
-            <w:proofErr w:type="spellStart"/>
-            <w:r>
-              <w:rPr>
-                <w:rFonts w:ascii="Courier New" w:hAnsi="Courier New" w:cs="Courier New"/>
-                <w:sz w:val="20"/>
-                <w:szCs w:val="20"/>
-              </w:rPr>
-              <w:t>Seoc</w:t>
-            </w:r>
-            <w:proofErr w:type="spellEnd"/>
-            <w:r>
-              <w:rPr>
-                <w:rFonts w:ascii="Courier New" w:hAnsi="Courier New" w:cs="Courier New"/>
-                <w:sz w:val="20"/>
-                <w:szCs w:val="20"/>
-              </w:rPr>
-              <w:t>/properties/</w:t>
-            </w:r>
-            <w:proofErr w:type="spellStart"/>
-            <w:r>
-              <w:rPr>
-                <w:rFonts w:ascii="Courier New" w:hAnsi="Courier New" w:cs="Courier New"/>
-                <w:sz w:val="20"/>
-                <w:szCs w:val="20"/>
-              </w:rPr>
-              <w:t>proceduralOverview</w:t>
-            </w:r>
-            <w:proofErr w:type="spellEnd"/>
-            <w:r>
-              <w:rPr>
-                <w:rFonts w:ascii="Courier New" w:hAnsi="Courier New" w:cs="Courier New"/>
-                <w:sz w:val="20"/>
-                <w:szCs w:val="20"/>
-              </w:rPr>
-              <w:t>",</w:t>
+              <w:t>"$id": "/properties/Seoc/properties/proceduralOverview",</w:t>
             </w:r>
           </w:p>
           <w:p>
@@ -10344,25 +9718,7 @@
                 <w:szCs w:val="20"/>
               </w:rPr>
               <w:tab/>
-              <w:t xml:space="preserve">"title": "The </w:t>
-            </w:r>
-            <w:proofErr w:type="spellStart"/>
-            <w:r>
-              <w:rPr>
-                <w:rFonts w:ascii="Courier New" w:hAnsi="Courier New" w:cs="Courier New"/>
-                <w:sz w:val="20"/>
-                <w:szCs w:val="20"/>
-              </w:rPr>
-              <w:t>Proceduraloverview</w:t>
-            </w:r>
-            <w:proofErr w:type="spellEnd"/>
-            <w:r>
-              <w:rPr>
-                <w:rFonts w:ascii="Courier New" w:hAnsi="Courier New" w:cs="Courier New"/>
-                <w:sz w:val="20"/>
-                <w:szCs w:val="20"/>
-              </w:rPr>
-              <w:t xml:space="preserve"> Schema ",</w:t>
+              <w:t>"title": "The Proceduraloverview Schema ",</w:t>
             </w:r>
           </w:p>
           <w:p>
@@ -10586,25 +9942,7 @@
                 <w:szCs w:val="20"/>
               </w:rPr>
               <w:tab/>
-              <w:t xml:space="preserve">"1. Initial outpatient evaluation and treatment for the referred condition indicated on the consult\r\n\r\n2. Nine (9) visits for acupuncture therapy with or without electrical stimulation to include therapeutic exercises, manual therapy and self-care instructions. Not to exceed two visits per </w:t>
-            </w:r>
-            <w:proofErr w:type="gramStart"/>
-            <w:r>
-              <w:rPr>
-                <w:rFonts w:ascii="Courier New" w:hAnsi="Courier New" w:cs="Courier New"/>
-                <w:sz w:val="20"/>
-                <w:szCs w:val="20"/>
-              </w:rPr>
-              <w:t>week.\r\n</w:t>
-            </w:r>
-            <w:proofErr w:type="gramEnd"/>
-            <w:r>
-              <w:rPr>
-                <w:rFonts w:ascii="Courier New" w:hAnsi="Courier New" w:cs="Courier New"/>
-                <w:sz w:val="20"/>
-                <w:szCs w:val="20"/>
-              </w:rPr>
-              <w:t>"</w:t>
+              <w:t>"1. Initial outpatient evaluation and treatment for the referred condition indicated on the consult\r\n\r\n2. Nine (9) visits for acupuncture therapy with or without electrical stimulation to include therapeutic exercises, manual therapy and self-care instructions. Not to exceed two visits per week.\r\n"</w:t>
             </w:r>
           </w:p>
           <w:p>
@@ -10804,25 +10142,7 @@
                 <w:szCs w:val="20"/>
               </w:rPr>
               <w:tab/>
-              <w:t>"</w:t>
-            </w:r>
-            <w:proofErr w:type="spellStart"/>
-            <w:r>
-              <w:rPr>
-                <w:rFonts w:ascii="Courier New" w:hAnsi="Courier New" w:cs="Courier New"/>
-                <w:sz w:val="20"/>
-                <w:szCs w:val="20"/>
-              </w:rPr>
-              <w:t>maxAllowableVisits</w:t>
-            </w:r>
-            <w:proofErr w:type="spellEnd"/>
-            <w:r>
-              <w:rPr>
-                <w:rFonts w:ascii="Courier New" w:hAnsi="Courier New" w:cs="Courier New"/>
-                <w:sz w:val="20"/>
-                <w:szCs w:val="20"/>
-              </w:rPr>
-              <w:t>": {</w:t>
+              <w:t>"maxAllowableVisits": {</w:t>
             </w:r>
           </w:p>
           <w:p>
@@ -10894,43 +10214,7 @@
                 <w:szCs w:val="20"/>
               </w:rPr>
               <w:tab/>
-              <w:t>"$id": "/properties/</w:t>
-            </w:r>
-            <w:proofErr w:type="spellStart"/>
-            <w:r>
-              <w:rPr>
-                <w:rFonts w:ascii="Courier New" w:hAnsi="Courier New" w:cs="Courier New"/>
-                <w:sz w:val="20"/>
-                <w:szCs w:val="20"/>
-              </w:rPr>
-              <w:t>Seoc</w:t>
-            </w:r>
-            <w:proofErr w:type="spellEnd"/>
-            <w:r>
-              <w:rPr>
-                <w:rFonts w:ascii="Courier New" w:hAnsi="Courier New" w:cs="Courier New"/>
-                <w:sz w:val="20"/>
-                <w:szCs w:val="20"/>
-              </w:rPr>
-              <w:t>/properties/</w:t>
-            </w:r>
-            <w:proofErr w:type="spellStart"/>
-            <w:r>
-              <w:rPr>
-                <w:rFonts w:ascii="Courier New" w:hAnsi="Courier New" w:cs="Courier New"/>
-                <w:sz w:val="20"/>
-                <w:szCs w:val="20"/>
-              </w:rPr>
-              <w:t>maxAllowableVisits</w:t>
-            </w:r>
-            <w:proofErr w:type="spellEnd"/>
-            <w:r>
-              <w:rPr>
-                <w:rFonts w:ascii="Courier New" w:hAnsi="Courier New" w:cs="Courier New"/>
-                <w:sz w:val="20"/>
-                <w:szCs w:val="20"/>
-              </w:rPr>
-              <w:t>",</w:t>
+              <w:t>"$id": "/properties/Seoc/properties/maxAllowableVisits",</w:t>
             </w:r>
           </w:p>
           <w:p>
@@ -11074,25 +10358,7 @@
                 <w:szCs w:val="20"/>
               </w:rPr>
               <w:tab/>
-              <w:t xml:space="preserve">"title": "The </w:t>
-            </w:r>
-            <w:proofErr w:type="spellStart"/>
-            <w:r>
-              <w:rPr>
-                <w:rFonts w:ascii="Courier New" w:hAnsi="Courier New" w:cs="Courier New"/>
-                <w:sz w:val="20"/>
-                <w:szCs w:val="20"/>
-              </w:rPr>
-              <w:t>Maxallowablevisits</w:t>
-            </w:r>
-            <w:proofErr w:type="spellEnd"/>
-            <w:r>
-              <w:rPr>
-                <w:rFonts w:ascii="Courier New" w:hAnsi="Courier New" w:cs="Courier New"/>
-                <w:sz w:val="20"/>
-                <w:szCs w:val="20"/>
-              </w:rPr>
-              <w:t xml:space="preserve"> Schema ",</w:t>
+              <w:t>"title": "The Maxallowablevisits Schema ",</w:t>
             </w:r>
           </w:p>
           <w:p>
@@ -11588,25 +10854,7 @@
                 <w:szCs w:val="20"/>
               </w:rPr>
               <w:tab/>
-              <w:t>"$id": "/properties/</w:t>
-            </w:r>
-            <w:proofErr w:type="spellStart"/>
-            <w:r>
-              <w:rPr>
-                <w:rFonts w:ascii="Courier New" w:hAnsi="Courier New" w:cs="Courier New"/>
-                <w:sz w:val="20"/>
-                <w:szCs w:val="20"/>
-              </w:rPr>
-              <w:t>Seoc</w:t>
-            </w:r>
-            <w:proofErr w:type="spellEnd"/>
-            <w:r>
-              <w:rPr>
-                <w:rFonts w:ascii="Courier New" w:hAnsi="Courier New" w:cs="Courier New"/>
-                <w:sz w:val="20"/>
-                <w:szCs w:val="20"/>
-              </w:rPr>
-              <w:t>/properties/disclaimer",</w:t>
+              <w:t>"$id": "/properties/Seoc/properties/disclaimer",</w:t>
             </w:r>
           </w:p>
           <w:p>
@@ -11974,53 +11222,7 @@
                 <w:szCs w:val="20"/>
               </w:rPr>
               <w:tab/>
-              <w:t>"**Additional consultations needed relevant to the patient complaint/condition require VA review and approval. \r\n**All routine medications must be faxed/sent to the VA to be dispensed by the VA.\r\</w:t>
-            </w:r>
-            <w:proofErr w:type="spellStart"/>
-            <w:r>
-              <w:rPr>
-                <w:rFonts w:ascii="Courier New" w:hAnsi="Courier New" w:cs="Courier New"/>
-                <w:sz w:val="20"/>
-                <w:szCs w:val="20"/>
-              </w:rPr>
-              <w:t>nUrgent</w:t>
-            </w:r>
-            <w:proofErr w:type="spellEnd"/>
-            <w:r>
-              <w:rPr>
-                <w:rFonts w:ascii="Courier New" w:hAnsi="Courier New" w:cs="Courier New"/>
-                <w:sz w:val="20"/>
-                <w:szCs w:val="20"/>
-              </w:rPr>
-              <w:t xml:space="preserve">/emergent prescriptions can be provided for a 14-day supply </w:t>
-            </w:r>
-            <w:proofErr w:type="gramStart"/>
-            <w:r>
-              <w:rPr>
-                <w:rFonts w:ascii="Courier New" w:hAnsi="Courier New" w:cs="Courier New"/>
-                <w:sz w:val="20"/>
-                <w:szCs w:val="20"/>
-              </w:rPr>
-              <w:t>only.\r\</w:t>
-            </w:r>
-            <w:proofErr w:type="spellStart"/>
-            <w:r>
-              <w:rPr>
-                <w:rFonts w:ascii="Courier New" w:hAnsi="Courier New" w:cs="Courier New"/>
-                <w:sz w:val="20"/>
-                <w:szCs w:val="20"/>
-              </w:rPr>
-              <w:t>nThe</w:t>
-            </w:r>
-            <w:proofErr w:type="spellEnd"/>
-            <w:proofErr w:type="gramEnd"/>
-            <w:r>
-              <w:rPr>
-                <w:rFonts w:ascii="Courier New" w:hAnsi="Courier New" w:cs="Courier New"/>
-                <w:sz w:val="20"/>
-                <w:szCs w:val="20"/>
-              </w:rPr>
-              <w:t xml:space="preserve"> Veteran will be required to pay out of pocket for any urgent/emergent medications and</w:t>
+              <w:t>"**Additional consultations needed relevant to the patient complaint/condition require VA review and approval. \r\n**All routine medications must be faxed/sent to the VA to be dispensed by the VA.\r\nUrgent/emergent prescriptions can be provided for a 14-day supply only.\r\nThe Veteran will be required to pay out of pocket for any urgent/emergent medications and</w:t>
             </w:r>
             <w:r>
               <w:rPr>
@@ -12229,25 +11431,7 @@
                 <w:szCs w:val="20"/>
               </w:rPr>
               <w:tab/>
-              <w:t>"</w:t>
-            </w:r>
-            <w:proofErr w:type="spellStart"/>
-            <w:r>
-              <w:rPr>
-                <w:rFonts w:ascii="Courier New" w:hAnsi="Courier New" w:cs="Courier New"/>
-                <w:sz w:val="20"/>
-                <w:szCs w:val="20"/>
-              </w:rPr>
-              <w:t>activatedTimestamp</w:t>
-            </w:r>
-            <w:proofErr w:type="spellEnd"/>
-            <w:r>
-              <w:rPr>
-                <w:rFonts w:ascii="Courier New" w:hAnsi="Courier New" w:cs="Courier New"/>
-                <w:sz w:val="20"/>
-                <w:szCs w:val="20"/>
-              </w:rPr>
-              <w:t>": {</w:t>
+              <w:t>"activatedTimestamp": {</w:t>
             </w:r>
           </w:p>
           <w:p>
@@ -12319,43 +11503,7 @@
                 <w:szCs w:val="20"/>
               </w:rPr>
               <w:tab/>
-              <w:t>"$id": "/properties/</w:t>
-            </w:r>
-            <w:proofErr w:type="spellStart"/>
-            <w:r>
-              <w:rPr>
-                <w:rFonts w:ascii="Courier New" w:hAnsi="Courier New" w:cs="Courier New"/>
-                <w:sz w:val="20"/>
-                <w:szCs w:val="20"/>
-              </w:rPr>
-              <w:t>Seoc</w:t>
-            </w:r>
-            <w:proofErr w:type="spellEnd"/>
-            <w:r>
-              <w:rPr>
-                <w:rFonts w:ascii="Courier New" w:hAnsi="Courier New" w:cs="Courier New"/>
-                <w:sz w:val="20"/>
-                <w:szCs w:val="20"/>
-              </w:rPr>
-              <w:t>/properties/</w:t>
-            </w:r>
-            <w:proofErr w:type="spellStart"/>
-            <w:r>
-              <w:rPr>
-                <w:rFonts w:ascii="Courier New" w:hAnsi="Courier New" w:cs="Courier New"/>
-                <w:sz w:val="20"/>
-                <w:szCs w:val="20"/>
-              </w:rPr>
-              <w:t>activatedTimestamp</w:t>
-            </w:r>
-            <w:proofErr w:type="spellEnd"/>
-            <w:r>
-              <w:rPr>
-                <w:rFonts w:ascii="Courier New" w:hAnsi="Courier New" w:cs="Courier New"/>
-                <w:sz w:val="20"/>
-                <w:szCs w:val="20"/>
-              </w:rPr>
-              <w:t>",</w:t>
+              <w:t>"$id": "/properties/Seoc/properties/activatedTimestamp",</w:t>
             </w:r>
           </w:p>
           <w:p>
@@ -12499,25 +11647,7 @@
                 <w:szCs w:val="20"/>
               </w:rPr>
               <w:tab/>
-              <w:t xml:space="preserve">"title": "The </w:t>
-            </w:r>
-            <w:proofErr w:type="spellStart"/>
-            <w:r>
-              <w:rPr>
-                <w:rFonts w:ascii="Courier New" w:hAnsi="Courier New" w:cs="Courier New"/>
-                <w:sz w:val="20"/>
-                <w:szCs w:val="20"/>
-              </w:rPr>
-              <w:t>Activatedtimestamp</w:t>
-            </w:r>
-            <w:proofErr w:type="spellEnd"/>
-            <w:r>
-              <w:rPr>
-                <w:rFonts w:ascii="Courier New" w:hAnsi="Courier New" w:cs="Courier New"/>
-                <w:sz w:val="20"/>
-                <w:szCs w:val="20"/>
-              </w:rPr>
-              <w:t xml:space="preserve"> Schema ",</w:t>
+              <w:t>"title": "The Activatedtimestamp Schema ",</w:t>
             </w:r>
           </w:p>
           <w:p>
@@ -12941,25 +12071,7 @@
                 <w:szCs w:val="20"/>
               </w:rPr>
               <w:tab/>
-              <w:t>"</w:t>
-            </w:r>
-            <w:proofErr w:type="spellStart"/>
-            <w:r>
-              <w:rPr>
-                <w:rFonts w:ascii="Courier New" w:hAnsi="Courier New" w:cs="Courier New"/>
-                <w:sz w:val="20"/>
-                <w:szCs w:val="20"/>
-              </w:rPr>
-              <w:t>activatedBy</w:t>
-            </w:r>
-            <w:proofErr w:type="spellEnd"/>
-            <w:r>
-              <w:rPr>
-                <w:rFonts w:ascii="Courier New" w:hAnsi="Courier New" w:cs="Courier New"/>
-                <w:sz w:val="20"/>
-                <w:szCs w:val="20"/>
-              </w:rPr>
-              <w:t>": {</w:t>
+              <w:t>"activatedBy": {</w:t>
             </w:r>
           </w:p>
           <w:p>
@@ -13031,43 +12143,7 @@
                 <w:szCs w:val="20"/>
               </w:rPr>
               <w:tab/>
-              <w:t>"$id": "/properties/</w:t>
-            </w:r>
-            <w:proofErr w:type="spellStart"/>
-            <w:r>
-              <w:rPr>
-                <w:rFonts w:ascii="Courier New" w:hAnsi="Courier New" w:cs="Courier New"/>
-                <w:sz w:val="20"/>
-                <w:szCs w:val="20"/>
-              </w:rPr>
-              <w:t>Seoc</w:t>
-            </w:r>
-            <w:proofErr w:type="spellEnd"/>
-            <w:r>
-              <w:rPr>
-                <w:rFonts w:ascii="Courier New" w:hAnsi="Courier New" w:cs="Courier New"/>
-                <w:sz w:val="20"/>
-                <w:szCs w:val="20"/>
-              </w:rPr>
-              <w:t>/properties/</w:t>
-            </w:r>
-            <w:proofErr w:type="spellStart"/>
-            <w:r>
-              <w:rPr>
-                <w:rFonts w:ascii="Courier New" w:hAnsi="Courier New" w:cs="Courier New"/>
-                <w:sz w:val="20"/>
-                <w:szCs w:val="20"/>
-              </w:rPr>
-              <w:t>activatedBy</w:t>
-            </w:r>
-            <w:proofErr w:type="spellEnd"/>
-            <w:r>
-              <w:rPr>
-                <w:rFonts w:ascii="Courier New" w:hAnsi="Courier New" w:cs="Courier New"/>
-                <w:sz w:val="20"/>
-                <w:szCs w:val="20"/>
-              </w:rPr>
-              <w:t>",</w:t>
+              <w:t>"$id": "/properties/Seoc/properties/activatedBy",</w:t>
             </w:r>
           </w:p>
           <w:p>
@@ -13211,25 +12287,7 @@
                 <w:szCs w:val="20"/>
               </w:rPr>
               <w:tab/>
-              <w:t xml:space="preserve">"title": "The </w:t>
-            </w:r>
-            <w:proofErr w:type="spellStart"/>
-            <w:r>
-              <w:rPr>
-                <w:rFonts w:ascii="Courier New" w:hAnsi="Courier New" w:cs="Courier New"/>
-                <w:sz w:val="20"/>
-                <w:szCs w:val="20"/>
-              </w:rPr>
-              <w:t>Activatedby</w:t>
-            </w:r>
-            <w:proofErr w:type="spellEnd"/>
-            <w:r>
-              <w:rPr>
-                <w:rFonts w:ascii="Courier New" w:hAnsi="Courier New" w:cs="Courier New"/>
-                <w:sz w:val="20"/>
-                <w:szCs w:val="20"/>
-              </w:rPr>
-              <w:t xml:space="preserve"> Schema ",</w:t>
+              <w:t>"title": "The Activatedby Schema ",</w:t>
             </w:r>
           </w:p>
           <w:p>
@@ -13654,25 +12712,7 @@
                 <w:szCs w:val="20"/>
               </w:rPr>
               <w:tab/>
-              <w:t>"</w:t>
-            </w:r>
-            <w:proofErr w:type="spellStart"/>
-            <w:r>
-              <w:rPr>
-                <w:rFonts w:ascii="Courier New" w:hAnsi="Courier New" w:cs="Courier New"/>
-                <w:sz w:val="20"/>
-                <w:szCs w:val="20"/>
-              </w:rPr>
-              <w:t>discontinuedTimestamp</w:t>
-            </w:r>
-            <w:proofErr w:type="spellEnd"/>
-            <w:r>
-              <w:rPr>
-                <w:rFonts w:ascii="Courier New" w:hAnsi="Courier New" w:cs="Courier New"/>
-                <w:sz w:val="20"/>
-                <w:szCs w:val="20"/>
-              </w:rPr>
-              <w:t>": {</w:t>
+              <w:t>"discontinuedTimestamp": {</w:t>
             </w:r>
           </w:p>
           <w:p>
@@ -13744,43 +12784,7 @@
                 <w:szCs w:val="20"/>
               </w:rPr>
               <w:tab/>
-              <w:t>"$id": "/properties/</w:t>
-            </w:r>
-            <w:proofErr w:type="spellStart"/>
-            <w:r>
-              <w:rPr>
-                <w:rFonts w:ascii="Courier New" w:hAnsi="Courier New" w:cs="Courier New"/>
-                <w:sz w:val="20"/>
-                <w:szCs w:val="20"/>
-              </w:rPr>
-              <w:t>Seoc</w:t>
-            </w:r>
-            <w:proofErr w:type="spellEnd"/>
-            <w:r>
-              <w:rPr>
-                <w:rFonts w:ascii="Courier New" w:hAnsi="Courier New" w:cs="Courier New"/>
-                <w:sz w:val="20"/>
-                <w:szCs w:val="20"/>
-              </w:rPr>
-              <w:t>/properties/</w:t>
-            </w:r>
-            <w:proofErr w:type="spellStart"/>
-            <w:r>
-              <w:rPr>
-                <w:rFonts w:ascii="Courier New" w:hAnsi="Courier New" w:cs="Courier New"/>
-                <w:sz w:val="20"/>
-                <w:szCs w:val="20"/>
-              </w:rPr>
-              <w:t>discontinuedTimestamp</w:t>
-            </w:r>
-            <w:proofErr w:type="spellEnd"/>
-            <w:r>
-              <w:rPr>
-                <w:rFonts w:ascii="Courier New" w:hAnsi="Courier New" w:cs="Courier New"/>
-                <w:sz w:val="20"/>
-                <w:szCs w:val="20"/>
-              </w:rPr>
-              <w:t>",</w:t>
+              <w:t>"$id": "/properties/Seoc/properties/discontinuedTimestamp",</w:t>
             </w:r>
           </w:p>
           <w:p>
@@ -13924,25 +12928,7 @@
                 <w:szCs w:val="20"/>
               </w:rPr>
               <w:tab/>
-              <w:t xml:space="preserve">"title": "The </w:t>
-            </w:r>
-            <w:proofErr w:type="spellStart"/>
-            <w:r>
-              <w:rPr>
-                <w:rFonts w:ascii="Courier New" w:hAnsi="Courier New" w:cs="Courier New"/>
-                <w:sz w:val="20"/>
-                <w:szCs w:val="20"/>
-              </w:rPr>
-              <w:t>Discontinuedtimestamp</w:t>
-            </w:r>
-            <w:proofErr w:type="spellEnd"/>
-            <w:r>
-              <w:rPr>
-                <w:rFonts w:ascii="Courier New" w:hAnsi="Courier New" w:cs="Courier New"/>
-                <w:sz w:val="20"/>
-                <w:szCs w:val="20"/>
-              </w:rPr>
-              <w:t xml:space="preserve"> Schema ",</w:t>
+              <w:t>"title": "The Discontinuedtimestamp Schema ",</w:t>
             </w:r>
           </w:p>
           <w:p>
@@ -14366,25 +13352,7 @@
                 <w:szCs w:val="20"/>
               </w:rPr>
               <w:tab/>
-              <w:t>"</w:t>
-            </w:r>
-            <w:proofErr w:type="spellStart"/>
-            <w:r>
-              <w:rPr>
-                <w:rFonts w:ascii="Courier New" w:hAnsi="Courier New" w:cs="Courier New"/>
-                <w:sz w:val="20"/>
-                <w:szCs w:val="20"/>
-              </w:rPr>
-              <w:t>discontinuedBy</w:t>
-            </w:r>
-            <w:proofErr w:type="spellEnd"/>
-            <w:r>
-              <w:rPr>
-                <w:rFonts w:ascii="Courier New" w:hAnsi="Courier New" w:cs="Courier New"/>
-                <w:sz w:val="20"/>
-                <w:szCs w:val="20"/>
-              </w:rPr>
-              <w:t>": {</w:t>
+              <w:t>"discontinuedBy": {</w:t>
             </w:r>
           </w:p>
           <w:p>
@@ -14456,43 +13424,7 @@
                 <w:szCs w:val="20"/>
               </w:rPr>
               <w:tab/>
-              <w:t>"$id": "/properties/</w:t>
-            </w:r>
-            <w:proofErr w:type="spellStart"/>
-            <w:r>
-              <w:rPr>
-                <w:rFonts w:ascii="Courier New" w:hAnsi="Courier New" w:cs="Courier New"/>
-                <w:sz w:val="20"/>
-                <w:szCs w:val="20"/>
-              </w:rPr>
-              <w:t>Seoc</w:t>
-            </w:r>
-            <w:proofErr w:type="spellEnd"/>
-            <w:r>
-              <w:rPr>
-                <w:rFonts w:ascii="Courier New" w:hAnsi="Courier New" w:cs="Courier New"/>
-                <w:sz w:val="20"/>
-                <w:szCs w:val="20"/>
-              </w:rPr>
-              <w:t>/properties/</w:t>
-            </w:r>
-            <w:proofErr w:type="spellStart"/>
-            <w:r>
-              <w:rPr>
-                <w:rFonts w:ascii="Courier New" w:hAnsi="Courier New" w:cs="Courier New"/>
-                <w:sz w:val="20"/>
-                <w:szCs w:val="20"/>
-              </w:rPr>
-              <w:t>discontinuedBy</w:t>
-            </w:r>
-            <w:proofErr w:type="spellEnd"/>
-            <w:r>
-              <w:rPr>
-                <w:rFonts w:ascii="Courier New" w:hAnsi="Courier New" w:cs="Courier New"/>
-                <w:sz w:val="20"/>
-                <w:szCs w:val="20"/>
-              </w:rPr>
-              <w:t>",</w:t>
+              <w:t>"$id": "/properties/Seoc/properties/discontinuedBy",</w:t>
             </w:r>
           </w:p>
           <w:p>
@@ -14636,25 +13568,7 @@
                 <w:szCs w:val="20"/>
               </w:rPr>
               <w:tab/>
-              <w:t xml:space="preserve">"title": "The </w:t>
-            </w:r>
-            <w:proofErr w:type="spellStart"/>
-            <w:r>
-              <w:rPr>
-                <w:rFonts w:ascii="Courier New" w:hAnsi="Courier New" w:cs="Courier New"/>
-                <w:sz w:val="20"/>
-                <w:szCs w:val="20"/>
-              </w:rPr>
-              <w:t>Discontinuedby</w:t>
-            </w:r>
-            <w:proofErr w:type="spellEnd"/>
-            <w:r>
-              <w:rPr>
-                <w:rFonts w:ascii="Courier New" w:hAnsi="Courier New" w:cs="Courier New"/>
-                <w:sz w:val="20"/>
-                <w:szCs w:val="20"/>
-              </w:rPr>
-              <w:t xml:space="preserve"> Schema ",</w:t>
+              <w:t>"title": "The Discontinuedby Schema ",</w:t>
             </w:r>
           </w:p>
           <w:p>
@@ -15150,25 +14064,7 @@
                 <w:szCs w:val="20"/>
               </w:rPr>
               <w:tab/>
-              <w:t>"$id": "/properties/</w:t>
-            </w:r>
-            <w:proofErr w:type="spellStart"/>
-            <w:r>
-              <w:rPr>
-                <w:rFonts w:ascii="Courier New" w:hAnsi="Courier New" w:cs="Courier New"/>
-                <w:sz w:val="20"/>
-                <w:szCs w:val="20"/>
-              </w:rPr>
-              <w:t>Seoc</w:t>
-            </w:r>
-            <w:proofErr w:type="spellEnd"/>
-            <w:r>
-              <w:rPr>
-                <w:rFonts w:ascii="Courier New" w:hAnsi="Courier New" w:cs="Courier New"/>
-                <w:sz w:val="20"/>
-                <w:szCs w:val="20"/>
-              </w:rPr>
-              <w:t>/properties/status",</w:t>
+              <w:t>"$id": "/properties/Seoc/properties/status",</w:t>
             </w:r>
           </w:p>
           <w:p>
@@ -15808,25 +14704,7 @@
                 <w:szCs w:val="20"/>
               </w:rPr>
               <w:tab/>
-              <w:t>"$id": "/properties/</w:t>
-            </w:r>
-            <w:proofErr w:type="spellStart"/>
-            <w:r>
-              <w:rPr>
-                <w:rFonts w:ascii="Courier New" w:hAnsi="Courier New" w:cs="Courier New"/>
-                <w:sz w:val="20"/>
-                <w:szCs w:val="20"/>
-              </w:rPr>
-              <w:t>Seoc</w:t>
-            </w:r>
-            <w:proofErr w:type="spellEnd"/>
-            <w:r>
-              <w:rPr>
-                <w:rFonts w:ascii="Courier New" w:hAnsi="Courier New" w:cs="Courier New"/>
-                <w:sz w:val="20"/>
-                <w:szCs w:val="20"/>
-              </w:rPr>
-              <w:t>/properties/QASP",</w:t>
+              <w:t>"$id": "/properties/Seoc/properties/QASP",</w:t>
             </w:r>
           </w:p>
           <w:p>
@@ -15970,25 +14848,7 @@
                 <w:szCs w:val="20"/>
               </w:rPr>
               <w:tab/>
-              <w:t xml:space="preserve">"title": "The </w:t>
-            </w:r>
-            <w:proofErr w:type="spellStart"/>
-            <w:r>
-              <w:rPr>
-                <w:rFonts w:ascii="Courier New" w:hAnsi="Courier New" w:cs="Courier New"/>
-                <w:sz w:val="20"/>
-                <w:szCs w:val="20"/>
-              </w:rPr>
-              <w:t>Qasp</w:t>
-            </w:r>
-            <w:proofErr w:type="spellEnd"/>
-            <w:r>
-              <w:rPr>
-                <w:rFonts w:ascii="Courier New" w:hAnsi="Courier New" w:cs="Courier New"/>
-                <w:sz w:val="20"/>
-                <w:szCs w:val="20"/>
-              </w:rPr>
-              <w:t xml:space="preserve"> Schema ",</w:t>
+              <w:t>"title": "The Qasp Schema ",</w:t>
             </w:r>
           </w:p>
           <w:p>
@@ -16412,25 +15272,7 @@
                 <w:szCs w:val="20"/>
               </w:rPr>
               <w:tab/>
-              <w:t>"</w:t>
-            </w:r>
-            <w:proofErr w:type="spellStart"/>
-            <w:r>
-              <w:rPr>
-                <w:rFonts w:ascii="Courier New" w:hAnsi="Courier New" w:cs="Courier New"/>
-                <w:sz w:val="20"/>
-                <w:szCs w:val="20"/>
-              </w:rPr>
-              <w:t>categoryOfCare</w:t>
-            </w:r>
-            <w:proofErr w:type="spellEnd"/>
-            <w:r>
-              <w:rPr>
-                <w:rFonts w:ascii="Courier New" w:hAnsi="Courier New" w:cs="Courier New"/>
-                <w:sz w:val="20"/>
-                <w:szCs w:val="20"/>
-              </w:rPr>
-              <w:t>": {</w:t>
+              <w:t>"categoryOfCare": {</w:t>
             </w:r>
           </w:p>
           <w:p>
@@ -16502,43 +15344,7 @@
                 <w:szCs w:val="20"/>
               </w:rPr>
               <w:tab/>
-              <w:t>"$id": "/properties/</w:t>
-            </w:r>
-            <w:proofErr w:type="spellStart"/>
-            <w:r>
-              <w:rPr>
-                <w:rFonts w:ascii="Courier New" w:hAnsi="Courier New" w:cs="Courier New"/>
-                <w:sz w:val="20"/>
-                <w:szCs w:val="20"/>
-              </w:rPr>
-              <w:t>Seoc</w:t>
-            </w:r>
-            <w:proofErr w:type="spellEnd"/>
-            <w:r>
-              <w:rPr>
-                <w:rFonts w:ascii="Courier New" w:hAnsi="Courier New" w:cs="Courier New"/>
-                <w:sz w:val="20"/>
-                <w:szCs w:val="20"/>
-              </w:rPr>
-              <w:t>/properties/</w:t>
-            </w:r>
-            <w:proofErr w:type="spellStart"/>
-            <w:r>
-              <w:rPr>
-                <w:rFonts w:ascii="Courier New" w:hAnsi="Courier New" w:cs="Courier New"/>
-                <w:sz w:val="20"/>
-                <w:szCs w:val="20"/>
-              </w:rPr>
-              <w:t>categoryOfCare</w:t>
-            </w:r>
-            <w:proofErr w:type="spellEnd"/>
-            <w:r>
-              <w:rPr>
-                <w:rFonts w:ascii="Courier New" w:hAnsi="Courier New" w:cs="Courier New"/>
-                <w:sz w:val="20"/>
-                <w:szCs w:val="20"/>
-              </w:rPr>
-              <w:t>",</w:t>
+              <w:t>"$id": "/properties/Seoc/properties/categoryOfCare",</w:t>
             </w:r>
           </w:p>
           <w:p>
@@ -16682,25 +15488,7 @@
                 <w:szCs w:val="20"/>
               </w:rPr>
               <w:tab/>
-              <w:t xml:space="preserve">"title": "The </w:t>
-            </w:r>
-            <w:proofErr w:type="spellStart"/>
-            <w:r>
-              <w:rPr>
-                <w:rFonts w:ascii="Courier New" w:hAnsi="Courier New" w:cs="Courier New"/>
-                <w:sz w:val="20"/>
-                <w:szCs w:val="20"/>
-              </w:rPr>
-              <w:t>Categoryofcare</w:t>
-            </w:r>
-            <w:proofErr w:type="spellEnd"/>
-            <w:r>
-              <w:rPr>
-                <w:rFonts w:ascii="Courier New" w:hAnsi="Courier New" w:cs="Courier New"/>
-                <w:sz w:val="20"/>
-                <w:szCs w:val="20"/>
-              </w:rPr>
-              <w:t xml:space="preserve"> Schema ",</w:t>
+              <w:t>"title": "The Categoryofcare Schema ",</w:t>
             </w:r>
           </w:p>
           <w:p>
@@ -17124,25 +15912,7 @@
                 <w:szCs w:val="20"/>
               </w:rPr>
               <w:tab/>
-              <w:t>"</w:t>
-            </w:r>
-            <w:proofErr w:type="spellStart"/>
-            <w:r>
-              <w:rPr>
-                <w:rFonts w:ascii="Courier New" w:hAnsi="Courier New" w:cs="Courier New"/>
-                <w:sz w:val="20"/>
-                <w:szCs w:val="20"/>
-              </w:rPr>
-              <w:t>serviceLine</w:t>
-            </w:r>
-            <w:proofErr w:type="spellEnd"/>
-            <w:r>
-              <w:rPr>
-                <w:rFonts w:ascii="Courier New" w:hAnsi="Courier New" w:cs="Courier New"/>
-                <w:sz w:val="20"/>
-                <w:szCs w:val="20"/>
-              </w:rPr>
-              <w:t>": {</w:t>
+              <w:t>"serviceLine": {</w:t>
             </w:r>
           </w:p>
           <w:p>
@@ -17214,43 +15984,7 @@
                 <w:szCs w:val="20"/>
               </w:rPr>
               <w:tab/>
-              <w:t>"$id": "/properties/</w:t>
-            </w:r>
-            <w:proofErr w:type="spellStart"/>
-            <w:r>
-              <w:rPr>
-                <w:rFonts w:ascii="Courier New" w:hAnsi="Courier New" w:cs="Courier New"/>
-                <w:sz w:val="20"/>
-                <w:szCs w:val="20"/>
-              </w:rPr>
-              <w:t>Seoc</w:t>
-            </w:r>
-            <w:proofErr w:type="spellEnd"/>
-            <w:r>
-              <w:rPr>
-                <w:rFonts w:ascii="Courier New" w:hAnsi="Courier New" w:cs="Courier New"/>
-                <w:sz w:val="20"/>
-                <w:szCs w:val="20"/>
-              </w:rPr>
-              <w:t>/properties/</w:t>
-            </w:r>
-            <w:proofErr w:type="spellStart"/>
-            <w:r>
-              <w:rPr>
-                <w:rFonts w:ascii="Courier New" w:hAnsi="Courier New" w:cs="Courier New"/>
-                <w:sz w:val="20"/>
-                <w:szCs w:val="20"/>
-              </w:rPr>
-              <w:t>serviceLine</w:t>
-            </w:r>
-            <w:proofErr w:type="spellEnd"/>
-            <w:r>
-              <w:rPr>
-                <w:rFonts w:ascii="Courier New" w:hAnsi="Courier New" w:cs="Courier New"/>
-                <w:sz w:val="20"/>
-                <w:szCs w:val="20"/>
-              </w:rPr>
-              <w:t>",</w:t>
+              <w:t>"$id": "/properties/Seoc/properties/serviceLine",</w:t>
             </w:r>
           </w:p>
           <w:p>
@@ -17394,25 +16128,7 @@
                 <w:szCs w:val="20"/>
               </w:rPr>
               <w:tab/>
-              <w:t xml:space="preserve">"title": "The </w:t>
-            </w:r>
-            <w:proofErr w:type="spellStart"/>
-            <w:r>
-              <w:rPr>
-                <w:rFonts w:ascii="Courier New" w:hAnsi="Courier New" w:cs="Courier New"/>
-                <w:sz w:val="20"/>
-                <w:szCs w:val="20"/>
-              </w:rPr>
-              <w:t>Serviceline</w:t>
-            </w:r>
-            <w:proofErr w:type="spellEnd"/>
-            <w:r>
-              <w:rPr>
-                <w:rFonts w:ascii="Courier New" w:hAnsi="Courier New" w:cs="Courier New"/>
-                <w:sz w:val="20"/>
-                <w:szCs w:val="20"/>
-              </w:rPr>
-              <w:t xml:space="preserve"> Schema ",</w:t>
+              <w:t>"title": "The Serviceline Schema ",</w:t>
             </w:r>
           </w:p>
           <w:p>
@@ -17909,25 +16625,7 @@
                 <w:szCs w:val="20"/>
               </w:rPr>
               <w:tab/>
-              <w:t>"$id": "/properties/</w:t>
-            </w:r>
-            <w:proofErr w:type="spellStart"/>
-            <w:r>
-              <w:rPr>
-                <w:rFonts w:ascii="Courier New" w:hAnsi="Courier New" w:cs="Courier New"/>
-                <w:sz w:val="20"/>
-                <w:szCs w:val="20"/>
-              </w:rPr>
-              <w:t>Seoc</w:t>
-            </w:r>
-            <w:proofErr w:type="spellEnd"/>
-            <w:r>
-              <w:rPr>
-                <w:rFonts w:ascii="Courier New" w:hAnsi="Courier New" w:cs="Courier New"/>
-                <w:sz w:val="20"/>
-                <w:szCs w:val="20"/>
-              </w:rPr>
-              <w:t>/properties/services",</w:t>
+              <w:t>"$id": "/properties/Seoc/properties/services",</w:t>
             </w:r>
           </w:p>
           <w:p>
@@ -18151,25 +16849,7 @@
                 <w:szCs w:val="20"/>
               </w:rPr>
               <w:tab/>
-              <w:t>"$id": "/properties/</w:t>
-            </w:r>
-            <w:proofErr w:type="spellStart"/>
-            <w:r>
-              <w:rPr>
-                <w:rFonts w:ascii="Courier New" w:hAnsi="Courier New" w:cs="Courier New"/>
-                <w:sz w:val="20"/>
-                <w:szCs w:val="20"/>
-              </w:rPr>
-              <w:t>Seoc</w:t>
-            </w:r>
-            <w:proofErr w:type="spellEnd"/>
-            <w:r>
-              <w:rPr>
-                <w:rFonts w:ascii="Courier New" w:hAnsi="Courier New" w:cs="Courier New"/>
-                <w:sz w:val="20"/>
-                <w:szCs w:val="20"/>
-              </w:rPr>
-              <w:t>/properties/services/items",</w:t>
+              <w:t>"$id": "/properties/Seoc/properties/services/items",</w:t>
             </w:r>
           </w:p>
           <w:p>
@@ -18513,25 +17193,7 @@
                 <w:szCs w:val="20"/>
               </w:rPr>
               <w:tab/>
-              <w:t>"$id": "/properties/</w:t>
-            </w:r>
-            <w:proofErr w:type="spellStart"/>
-            <w:r>
-              <w:rPr>
-                <w:rFonts w:ascii="Courier New" w:hAnsi="Courier New" w:cs="Courier New"/>
-                <w:sz w:val="20"/>
-                <w:szCs w:val="20"/>
-              </w:rPr>
-              <w:t>Seoc</w:t>
-            </w:r>
-            <w:proofErr w:type="spellEnd"/>
-            <w:r>
-              <w:rPr>
-                <w:rFonts w:ascii="Courier New" w:hAnsi="Courier New" w:cs="Courier New"/>
-                <w:sz w:val="20"/>
-                <w:szCs w:val="20"/>
-              </w:rPr>
-              <w:t>/properties/services/items/properties/id",</w:t>
+              <w:t>"$id": "/properties/Seoc/properties/services/items/properties/id",</w:t>
             </w:r>
           </w:p>
           <w:p>
@@ -21003,25 +19665,7 @@
                 <w:szCs w:val="20"/>
               </w:rPr>
               <w:tab/>
-              <w:t>"</w:t>
-            </w:r>
-            <w:proofErr w:type="spellStart"/>
-            <w:r>
-              <w:rPr>
-                <w:rFonts w:ascii="Courier New" w:hAnsi="Courier New" w:cs="Courier New"/>
-                <w:sz w:val="20"/>
-                <w:szCs w:val="20"/>
-              </w:rPr>
-              <w:t>frequencyType</w:t>
-            </w:r>
-            <w:proofErr w:type="spellEnd"/>
-            <w:r>
-              <w:rPr>
-                <w:rFonts w:ascii="Courier New" w:hAnsi="Courier New" w:cs="Courier New"/>
-                <w:sz w:val="20"/>
-                <w:szCs w:val="20"/>
-              </w:rPr>
-              <w:t>": {</w:t>
+              <w:t>"frequencyType": {</w:t>
             </w:r>
           </w:p>
           <w:p>
@@ -21309,25 +19953,7 @@
                 <w:szCs w:val="20"/>
               </w:rPr>
               <w:tab/>
-              <w:t xml:space="preserve">"title": "The </w:t>
-            </w:r>
-            <w:proofErr w:type="spellStart"/>
-            <w:r>
-              <w:rPr>
-                <w:rFonts w:ascii="Courier New" w:hAnsi="Courier New" w:cs="Courier New"/>
-                <w:sz w:val="20"/>
-                <w:szCs w:val="20"/>
-              </w:rPr>
-              <w:t>Frequencytype</w:t>
-            </w:r>
-            <w:proofErr w:type="spellEnd"/>
-            <w:r>
-              <w:rPr>
-                <w:rFonts w:ascii="Courier New" w:hAnsi="Courier New" w:cs="Courier New"/>
-                <w:sz w:val="20"/>
-                <w:szCs w:val="20"/>
-              </w:rPr>
-              <w:t xml:space="preserve"> Schema ",</w:t>
+              <w:t>"title": "The Frequencytype Schema ",</w:t>
             </w:r>
           </w:p>
           <w:p>
@@ -21991,25 +20617,7 @@
                 <w:szCs w:val="20"/>
               </w:rPr>
               <w:tab/>
-              <w:t>"$id": "/properties/</w:t>
-            </w:r>
-            <w:proofErr w:type="spellStart"/>
-            <w:r>
-              <w:rPr>
-                <w:rFonts w:ascii="Courier New" w:hAnsi="Courier New" w:cs="Courier New"/>
-                <w:sz w:val="20"/>
-                <w:szCs w:val="20"/>
-              </w:rPr>
-              <w:t>Seoc</w:t>
-            </w:r>
-            <w:proofErr w:type="spellEnd"/>
-            <w:r>
-              <w:rPr>
-                <w:rFonts w:ascii="Courier New" w:hAnsi="Courier New" w:cs="Courier New"/>
-                <w:sz w:val="20"/>
-                <w:szCs w:val="20"/>
-              </w:rPr>
-              <w:t>/properties/services/items/properties/visits",</w:t>
+              <w:t>"$id": "/properties/Seoc/properties/services/items/properties/visits",</w:t>
             </w:r>
           </w:p>
           <w:p>
@@ -22770,25 +21378,7 @@
                 <w:szCs w:val="20"/>
               </w:rPr>
               <w:tab/>
-              <w:t>"</w:t>
-            </w:r>
-            <w:proofErr w:type="spellStart"/>
-            <w:r>
-              <w:rPr>
-                <w:rFonts w:ascii="Courier New" w:hAnsi="Courier New" w:cs="Courier New"/>
-                <w:sz w:val="20"/>
-                <w:szCs w:val="20"/>
-              </w:rPr>
-              <w:t>codedBy</w:t>
-            </w:r>
-            <w:proofErr w:type="spellEnd"/>
-            <w:r>
-              <w:rPr>
-                <w:rFonts w:ascii="Courier New" w:hAnsi="Courier New" w:cs="Courier New"/>
-                <w:sz w:val="20"/>
-                <w:szCs w:val="20"/>
-              </w:rPr>
-              <w:t>": {</w:t>
+              <w:t>"codedBy": {</w:t>
             </w:r>
           </w:p>
           <w:p>
@@ -22884,43 +21474,7 @@
                 <w:szCs w:val="20"/>
               </w:rPr>
               <w:tab/>
-              <w:t>"$id": "/properties/</w:t>
-            </w:r>
-            <w:proofErr w:type="spellStart"/>
-            <w:r>
-              <w:rPr>
-                <w:rFonts w:ascii="Courier New" w:hAnsi="Courier New" w:cs="Courier New"/>
-                <w:sz w:val="20"/>
-                <w:szCs w:val="20"/>
-              </w:rPr>
-              <w:t>Seoc</w:t>
-            </w:r>
-            <w:proofErr w:type="spellEnd"/>
-            <w:r>
-              <w:rPr>
-                <w:rFonts w:ascii="Courier New" w:hAnsi="Courier New" w:cs="Courier New"/>
-                <w:sz w:val="20"/>
-                <w:szCs w:val="20"/>
-              </w:rPr>
-              <w:t>/properties/services/items/properties/</w:t>
-            </w:r>
-            <w:proofErr w:type="spellStart"/>
-            <w:r>
-              <w:rPr>
-                <w:rFonts w:ascii="Courier New" w:hAnsi="Courier New" w:cs="Courier New"/>
-                <w:sz w:val="20"/>
-                <w:szCs w:val="20"/>
-              </w:rPr>
-              <w:t>codedBy</w:t>
-            </w:r>
-            <w:proofErr w:type="spellEnd"/>
-            <w:r>
-              <w:rPr>
-                <w:rFonts w:ascii="Courier New" w:hAnsi="Courier New" w:cs="Courier New"/>
-                <w:sz w:val="20"/>
-                <w:szCs w:val="20"/>
-              </w:rPr>
-              <w:t>",</w:t>
+              <w:t>"$id": "/properties/Seoc/properties/services/items/properties/codedBy",</w:t>
             </w:r>
           </w:p>
           <w:p>
@@ -23112,25 +21666,7 @@
                 <w:szCs w:val="20"/>
               </w:rPr>
               <w:tab/>
-              <w:t xml:space="preserve">"title": "The </w:t>
-            </w:r>
-            <w:proofErr w:type="spellStart"/>
-            <w:r>
-              <w:rPr>
-                <w:rFonts w:ascii="Courier New" w:hAnsi="Courier New" w:cs="Courier New"/>
-                <w:sz w:val="20"/>
-                <w:szCs w:val="20"/>
-              </w:rPr>
-              <w:t>Codedby</w:t>
-            </w:r>
-            <w:proofErr w:type="spellEnd"/>
-            <w:r>
-              <w:rPr>
-                <w:rFonts w:ascii="Courier New" w:hAnsi="Courier New" w:cs="Courier New"/>
-                <w:sz w:val="20"/>
-                <w:szCs w:val="20"/>
-              </w:rPr>
-              <w:t xml:space="preserve"> Schema ",</w:t>
+              <w:t>"title": "The Codedby Schema ",</w:t>
             </w:r>
           </w:p>
           <w:p>
@@ -23698,25 +22234,7 @@
                 <w:szCs w:val="20"/>
               </w:rPr>
               <w:tab/>
-              <w:t>"</w:t>
-            </w:r>
-            <w:proofErr w:type="spellStart"/>
-            <w:r>
-              <w:rPr>
-                <w:rFonts w:ascii="Courier New" w:hAnsi="Courier New" w:cs="Courier New"/>
-                <w:sz w:val="20"/>
-                <w:szCs w:val="20"/>
-              </w:rPr>
-              <w:t>codedTimestamp</w:t>
-            </w:r>
-            <w:proofErr w:type="spellEnd"/>
-            <w:r>
-              <w:rPr>
-                <w:rFonts w:ascii="Courier New" w:hAnsi="Courier New" w:cs="Courier New"/>
-                <w:sz w:val="20"/>
-                <w:szCs w:val="20"/>
-              </w:rPr>
-              <w:t>": {</w:t>
+              <w:t>"codedTimestamp": {</w:t>
             </w:r>
           </w:p>
           <w:p>
@@ -24004,25 +22522,7 @@
                 <w:szCs w:val="20"/>
               </w:rPr>
               <w:tab/>
-              <w:t xml:space="preserve">"title": "The </w:t>
-            </w:r>
-            <w:proofErr w:type="spellStart"/>
-            <w:r>
-              <w:rPr>
-                <w:rFonts w:ascii="Courier New" w:hAnsi="Courier New" w:cs="Courier New"/>
-                <w:sz w:val="20"/>
-                <w:szCs w:val="20"/>
-              </w:rPr>
-              <w:t>Codedtimestamp</w:t>
-            </w:r>
-            <w:proofErr w:type="spellEnd"/>
-            <w:r>
-              <w:rPr>
-                <w:rFonts w:ascii="Courier New" w:hAnsi="Courier New" w:cs="Courier New"/>
-                <w:sz w:val="20"/>
-                <w:szCs w:val="20"/>
-              </w:rPr>
-              <w:t xml:space="preserve"> Schema ",</w:t>
+              <w:t>"title": "The Codedtimestamp Schema ",</w:t>
             </w:r>
           </w:p>
           <w:p>
@@ -24590,25 +23090,7 @@
                 <w:szCs w:val="20"/>
               </w:rPr>
               <w:tab/>
-              <w:t>"</w:t>
-            </w:r>
-            <w:proofErr w:type="spellStart"/>
-            <w:r>
-              <w:rPr>
-                <w:rFonts w:ascii="Courier New" w:hAnsi="Courier New" w:cs="Courier New"/>
-                <w:sz w:val="20"/>
-                <w:szCs w:val="20"/>
-              </w:rPr>
-              <w:t>codeRequired</w:t>
-            </w:r>
-            <w:proofErr w:type="spellEnd"/>
-            <w:r>
-              <w:rPr>
-                <w:rFonts w:ascii="Courier New" w:hAnsi="Courier New" w:cs="Courier New"/>
-                <w:sz w:val="20"/>
-                <w:szCs w:val="20"/>
-              </w:rPr>
-              <w:t>": {</w:t>
+              <w:t>"codeRequired": {</w:t>
             </w:r>
           </w:p>
           <w:p>
@@ -24896,25 +23378,7 @@
                 <w:szCs w:val="20"/>
               </w:rPr>
               <w:tab/>
-              <w:t xml:space="preserve">"title": "The </w:t>
-            </w:r>
-            <w:proofErr w:type="spellStart"/>
-            <w:r>
-              <w:rPr>
-                <w:rFonts w:ascii="Courier New" w:hAnsi="Courier New" w:cs="Courier New"/>
-                <w:sz w:val="20"/>
-                <w:szCs w:val="20"/>
-              </w:rPr>
-              <w:t>Coderequired</w:t>
-            </w:r>
-            <w:proofErr w:type="spellEnd"/>
-            <w:r>
-              <w:rPr>
-                <w:rFonts w:ascii="Courier New" w:hAnsi="Courier New" w:cs="Courier New"/>
-                <w:sz w:val="20"/>
-                <w:szCs w:val="20"/>
-              </w:rPr>
-              <w:t xml:space="preserve"> Schema ",</w:t>
+              <w:t>"title": "The Coderequired Schema ",</w:t>
             </w:r>
           </w:p>
           <w:p>
@@ -25482,25 +23946,7 @@
                 <w:szCs w:val="20"/>
               </w:rPr>
               <w:tab/>
-              <w:t>"</w:t>
-            </w:r>
-            <w:proofErr w:type="spellStart"/>
-            <w:r>
-              <w:rPr>
-                <w:rFonts w:ascii="Courier New" w:hAnsi="Courier New" w:cs="Courier New"/>
-                <w:sz w:val="20"/>
-                <w:szCs w:val="20"/>
-              </w:rPr>
-              <w:t>clinicalService</w:t>
-            </w:r>
-            <w:proofErr w:type="spellEnd"/>
-            <w:r>
-              <w:rPr>
-                <w:rFonts w:ascii="Courier New" w:hAnsi="Courier New" w:cs="Courier New"/>
-                <w:sz w:val="20"/>
-                <w:szCs w:val="20"/>
-              </w:rPr>
-              <w:t>": {</w:t>
+              <w:t>"clinicalService": {</w:t>
             </w:r>
           </w:p>
           <w:p>
@@ -25788,25 +24234,7 @@
                 <w:szCs w:val="20"/>
               </w:rPr>
               <w:tab/>
-              <w:t xml:space="preserve">"title": "The </w:t>
-            </w:r>
-            <w:proofErr w:type="spellStart"/>
-            <w:r>
-              <w:rPr>
-                <w:rFonts w:ascii="Courier New" w:hAnsi="Courier New" w:cs="Courier New"/>
-                <w:sz w:val="20"/>
-                <w:szCs w:val="20"/>
-              </w:rPr>
-              <w:t>Clinicalservice</w:t>
-            </w:r>
-            <w:proofErr w:type="spellEnd"/>
-            <w:r>
-              <w:rPr>
-                <w:rFonts w:ascii="Courier New" w:hAnsi="Courier New" w:cs="Courier New"/>
-                <w:sz w:val="20"/>
-                <w:szCs w:val="20"/>
-              </w:rPr>
-              <w:t xml:space="preserve"> Schema ",</w:t>
+              <w:t>"title": "The Clinicalservice Schema ",</w:t>
             </w:r>
           </w:p>
           <w:p>
@@ -26374,25 +24802,7 @@
                 <w:szCs w:val="20"/>
               </w:rPr>
               <w:tab/>
-              <w:t>"</w:t>
-            </w:r>
-            <w:proofErr w:type="spellStart"/>
-            <w:r>
-              <w:rPr>
-                <w:rFonts w:ascii="Courier New" w:hAnsi="Courier New" w:cs="Courier New"/>
-                <w:sz w:val="20"/>
-                <w:szCs w:val="20"/>
-              </w:rPr>
-              <w:t>billingCodes</w:t>
-            </w:r>
-            <w:proofErr w:type="spellEnd"/>
-            <w:r>
-              <w:rPr>
-                <w:rFonts w:ascii="Courier New" w:hAnsi="Courier New" w:cs="Courier New"/>
-                <w:sz w:val="20"/>
-                <w:szCs w:val="20"/>
-              </w:rPr>
-              <w:t>": {</w:t>
+              <w:t>"billingCodes": {</w:t>
             </w:r>
           </w:p>
           <w:p>
@@ -29249,25 +27659,7 @@
                 <w:szCs w:val="20"/>
               </w:rPr>
               <w:tab/>
-              <w:t>"</w:t>
-            </w:r>
-            <w:proofErr w:type="spellStart"/>
-            <w:r>
-              <w:rPr>
-                <w:rFonts w:ascii="Courier New" w:hAnsi="Courier New" w:cs="Courier New"/>
-                <w:sz w:val="20"/>
-                <w:szCs w:val="20"/>
-              </w:rPr>
-              <w:t>precertRequired</w:t>
-            </w:r>
-            <w:proofErr w:type="spellEnd"/>
-            <w:r>
-              <w:rPr>
-                <w:rFonts w:ascii="Courier New" w:hAnsi="Courier New" w:cs="Courier New"/>
-                <w:sz w:val="20"/>
-                <w:szCs w:val="20"/>
-              </w:rPr>
-              <w:t>": {</w:t>
+              <w:t>"precertRequired": {</w:t>
             </w:r>
           </w:p>
           <w:p>
@@ -29507,25 +27899,7 @@
                 <w:szCs w:val="20"/>
               </w:rPr>
               <w:tab/>
-              <w:t>"type": "</w:t>
-            </w:r>
-            <w:proofErr w:type="spellStart"/>
-            <w:r>
-              <w:rPr>
-                <w:rFonts w:ascii="Courier New" w:hAnsi="Courier New" w:cs="Courier New"/>
-                <w:sz w:val="20"/>
-                <w:szCs w:val="20"/>
-              </w:rPr>
-              <w:t>boolean</w:t>
-            </w:r>
-            <w:proofErr w:type="spellEnd"/>
-            <w:r>
-              <w:rPr>
-                <w:rFonts w:ascii="Courier New" w:hAnsi="Courier New" w:cs="Courier New"/>
-                <w:sz w:val="20"/>
-                <w:szCs w:val="20"/>
-              </w:rPr>
-              <w:t>",</w:t>
+              <w:t>"type": "boolean",</w:t>
             </w:r>
           </w:p>
           <w:p>
@@ -29645,25 +28019,7 @@
                 <w:szCs w:val="20"/>
               </w:rPr>
               <w:tab/>
-              <w:t xml:space="preserve">"title": "The </w:t>
-            </w:r>
-            <w:proofErr w:type="spellStart"/>
-            <w:r>
-              <w:rPr>
-                <w:rFonts w:ascii="Courier New" w:hAnsi="Courier New" w:cs="Courier New"/>
-                <w:sz w:val="20"/>
-                <w:szCs w:val="20"/>
-              </w:rPr>
-              <w:t>Precertrequired</w:t>
-            </w:r>
-            <w:proofErr w:type="spellEnd"/>
-            <w:r>
-              <w:rPr>
-                <w:rFonts w:ascii="Courier New" w:hAnsi="Courier New" w:cs="Courier New"/>
-                <w:sz w:val="20"/>
-                <w:szCs w:val="20"/>
-              </w:rPr>
-              <w:t xml:space="preserve"> Schema ",</w:t>
+              <w:t>"title": "The Precertrequired Schema ",</w:t>
             </w:r>
           </w:p>
           <w:p>
@@ -30375,25 +28731,7 @@
                 <w:szCs w:val="20"/>
               </w:rPr>
               <w:tab/>
-              <w:t>"</w:t>
-            </w:r>
-            <w:proofErr w:type="spellStart"/>
-            <w:r>
-              <w:rPr>
-                <w:rFonts w:ascii="Courier New" w:hAnsi="Courier New" w:cs="Courier New"/>
-                <w:sz w:val="20"/>
-                <w:szCs w:val="20"/>
-              </w:rPr>
-              <w:t>billingCode</w:t>
-            </w:r>
-            <w:proofErr w:type="spellEnd"/>
-            <w:r>
-              <w:rPr>
-                <w:rFonts w:ascii="Courier New" w:hAnsi="Courier New" w:cs="Courier New"/>
-                <w:sz w:val="20"/>
-                <w:szCs w:val="20"/>
-              </w:rPr>
-              <w:t>": {</w:t>
+              <w:t>"billingCode": {</w:t>
             </w:r>
           </w:p>
           <w:p>
@@ -30753,25 +29091,7 @@
                 <w:szCs w:val="20"/>
               </w:rPr>
               <w:tab/>
-              <w:t xml:space="preserve">"title": "The </w:t>
-            </w:r>
-            <w:proofErr w:type="spellStart"/>
-            <w:r>
-              <w:rPr>
-                <w:rFonts w:ascii="Courier New" w:hAnsi="Courier New" w:cs="Courier New"/>
-                <w:sz w:val="20"/>
-                <w:szCs w:val="20"/>
-              </w:rPr>
-              <w:t>Billingcode</w:t>
-            </w:r>
-            <w:proofErr w:type="spellEnd"/>
-            <w:r>
-              <w:rPr>
-                <w:rFonts w:ascii="Courier New" w:hAnsi="Courier New" w:cs="Courier New"/>
-                <w:sz w:val="20"/>
-                <w:szCs w:val="20"/>
-              </w:rPr>
-              <w:t xml:space="preserve"> Schema ",</w:t>
+              <w:t>"title": "The Billingcode Schema ",</w:t>
             </w:r>
           </w:p>
           <w:p>
@@ -31483,25 +29803,7 @@
                 <w:szCs w:val="20"/>
               </w:rPr>
               <w:tab/>
-              <w:t>"</w:t>
-            </w:r>
-            <w:proofErr w:type="spellStart"/>
-            <w:r>
-              <w:rPr>
-                <w:rFonts w:ascii="Courier New" w:hAnsi="Courier New" w:cs="Courier New"/>
-                <w:sz w:val="20"/>
-                <w:szCs w:val="20"/>
-              </w:rPr>
-              <w:t>codeType</w:t>
-            </w:r>
-            <w:proofErr w:type="spellEnd"/>
-            <w:r>
-              <w:rPr>
-                <w:rFonts w:ascii="Courier New" w:hAnsi="Courier New" w:cs="Courier New"/>
-                <w:sz w:val="20"/>
-                <w:szCs w:val="20"/>
-              </w:rPr>
-              <w:t>": {</w:t>
+              <w:t>"codeType": {</w:t>
             </w:r>
           </w:p>
           <w:p>
@@ -31861,25 +30163,7 @@
                 <w:szCs w:val="20"/>
               </w:rPr>
               <w:tab/>
-              <w:t xml:space="preserve">"title": "The </w:t>
-            </w:r>
-            <w:proofErr w:type="spellStart"/>
-            <w:r>
-              <w:rPr>
-                <w:rFonts w:ascii="Courier New" w:hAnsi="Courier New" w:cs="Courier New"/>
-                <w:sz w:val="20"/>
-                <w:szCs w:val="20"/>
-              </w:rPr>
-              <w:t>Codetype</w:t>
-            </w:r>
-            <w:proofErr w:type="spellEnd"/>
-            <w:r>
-              <w:rPr>
-                <w:rFonts w:ascii="Courier New" w:hAnsi="Courier New" w:cs="Courier New"/>
-                <w:sz w:val="20"/>
-                <w:szCs w:val="20"/>
-              </w:rPr>
-              <w:t xml:space="preserve"> Schema ",</w:t>
+              <w:t>"title": "The Codetype Schema ",</w:t>
             </w:r>
           </w:p>
           <w:p>
@@ -33335,7 +31619,7 @@
       <w:t xml:space="preserve"> v</w:t>
     </w:r>
     <w:r>
-      <w:t>1.0.04.1</w:t>
+      <w:t>1.5</w:t>
     </w:r>
   </w:p>
   <w:p>
@@ -33416,7 +31700,7 @@
         <w:sz w:val="20"/>
         <w:szCs w:val="20"/>
       </w:rPr>
-      <w:t>2</w:t>
+      <w:t>3</w:t>
     </w:r>
     <w:r>
       <w:rPr>
@@ -33440,7 +31724,7 @@
         <w:sz w:val="20"/>
         <w:szCs w:val="20"/>
       </w:rPr>
-      <w:t>August</w:t>
+      <w:t>October</w:t>
     </w:r>
     <w:r>
       <w:rPr>
@@ -33492,7 +31776,7 @@
       <w:t xml:space="preserve"> v</w:t>
     </w:r>
     <w:r>
-      <w:t>1.0.04.1</w:t>
+      <w:t>1.5</w:t>
     </w:r>
   </w:p>
   <w:p>
@@ -33597,7 +31881,7 @@
         <w:sz w:val="20"/>
         <w:szCs w:val="20"/>
       </w:rPr>
-      <w:t>August</w:t>
+      <w:t>October</w:t>
     </w:r>
     <w:r>
       <w:rPr>
@@ -38332,7 +36616,6 @@
   </w:style>
   <w:style w:type="paragraph" w:customStyle="1" w:styleId="TableText">
     <w:name w:val="Table Text"/>
-    <w:aliases w:val="table Body Text,tt,table text,Table Text1,table Body Text1,tt1,TT,TableText + 10 pt"/>
     <w:link w:val="TableTextChar"/>
     <w:qFormat/>
     <w:rsid w:val="007E536E"/>
@@ -38967,7 +37250,6 @@
   </w:style>
   <w:style w:type="character" w:customStyle="1" w:styleId="TableTextChar">
     <w:name w:val="Table Text Char"/>
-    <w:aliases w:val="table Body Text Char,tt Char,table text Char,TableText Char,TT Char,TableText + 10 pt Char,After:  0 pt Char"/>
     <w:link w:val="TableText"/>
     <w:rsid w:val="007E536E"/>
     <w:rPr>
@@ -41325,6 +39607,22 @@
       <w:shd w:val="clear" w:color="auto" w:fill="E6E6E6"/>
     </w:rPr>
   </w:style>
+  <w:style w:type="table" w:styleId="TableGridLight">
+    <w:name w:val="Grid Table Light"/>
+    <w:basedOn w:val="TableNormal"/>
+    <w:uiPriority w:val="40"/>
+    <w:rsid w:val="001B4303"/>
+    <w:tblPr>
+      <w:tblBorders>
+        <w:top w:val="single" w:sz="4" w:space="0" w:color="BFBFBF" w:themeColor="background1" w:themeShade="BF"/>
+        <w:left w:val="single" w:sz="4" w:space="0" w:color="BFBFBF" w:themeColor="background1" w:themeShade="BF"/>
+        <w:bottom w:val="single" w:sz="4" w:space="0" w:color="BFBFBF" w:themeColor="background1" w:themeShade="BF"/>
+        <w:right w:val="single" w:sz="4" w:space="0" w:color="BFBFBF" w:themeColor="background1" w:themeShade="BF"/>
+        <w:insideH w:val="single" w:sz="4" w:space="0" w:color="BFBFBF" w:themeColor="background1" w:themeShade="BF"/>
+        <w:insideV w:val="single" w:sz="4" w:space="0" w:color="BFBFBF" w:themeColor="background1" w:themeShade="BF"/>
+      </w:tblBorders>
+    </w:tblPr>
+  </w:style>
 </w:styles>
 </file>
 
@@ -41614,23 +39912,9 @@
 </file>
 
 <file path=customXml/item1.xml><?xml version="1.0" encoding="utf-8"?>
-<p:properties xmlns:p="http://schemas.microsoft.com/office/2006/metadata/properties" xmlns:xsi="http://www.w3.org/2001/XMLSchema-instance" xmlns:pc="http://schemas.microsoft.com/office/infopath/2007/PartnerControls">
-  <documentManagement/>
-</p:properties>
-</file>
-
-<file path=customXml/item2.xml><?xml version="1.0" encoding="utf-8"?>
-<?mso-contentType ?>
-<FormTemplates xmlns="http://schemas.microsoft.com/sharepoint/v3/contenttype/forms">
-  <Display>DocumentLibraryForm</Display>
-  <Edit>DocumentLibraryForm</Edit>
-  <New>DocumentLibraryForm</New>
-</FormTemplates>
-</file>
-
-<file path=customXml/item3.xml><?xml version="1.0" encoding="utf-8"?>
-<ct:contentTypeSchema xmlns:ct="http://schemas.microsoft.com/office/2006/metadata/contentType" xmlns:ma="http://schemas.microsoft.com/office/2006/metadata/properties/metaAttributes" ct:_="" ma:_="" ma:contentTypeName="Document" ma:contentTypeID="0x01010030F7D2F6E10E9E488685311A155276E8" ma:contentTypeVersion="7" ma:contentTypeDescription="Create a new document." ma:contentTypeScope="" ma:versionID="bb629b60dd456c3c9c69c66eb21817d6">
-  <xsd:schema xmlns:xsd="http://www.w3.org/2001/XMLSchema" xmlns:xs="http://www.w3.org/2001/XMLSchema" xmlns:p="http://schemas.microsoft.com/office/2006/metadata/properties" xmlns:ns2="ff64b4bf-88db-47e2-85c0-d0546574ab15" xmlns:ns3="68f93ed7-c3d4-4182-93d9-c222e19e9d5b" targetNamespace="http://schemas.microsoft.com/office/2006/metadata/properties" ma:root="true" ma:fieldsID="f22562fa2d1aaf7bbc68fe3fd48f7673" ns2:_="" ns3:_="">
+<ct:contentTypeSchema xmlns:ct="http://schemas.microsoft.com/office/2006/metadata/contentType" xmlns:ma="http://schemas.microsoft.com/office/2006/metadata/properties/metaAttributes" ct:_="" ma:_="" ma:contentTypeName="Document" ma:contentTypeID="0x01010030F7D2F6E10E9E488685311A155276E8" ma:contentTypeVersion="11" ma:contentTypeDescription="Create a new document." ma:contentTypeScope="" ma:versionID="46c3fb1ff56e2bdd0c03428c176716db">
+  <xsd:schema xmlns:xsd="http://www.w3.org/2001/XMLSchema" xmlns:xs="http://www.w3.org/2001/XMLSchema" xmlns:p="http://schemas.microsoft.com/office/2006/metadata/properties" xmlns:ns1="http://schemas.microsoft.com/sharepoint/v3" xmlns:ns2="ff64b4bf-88db-47e2-85c0-d0546574ab15" xmlns:ns3="68f93ed7-c3d4-4182-93d9-c222e19e9d5b" targetNamespace="http://schemas.microsoft.com/office/2006/metadata/properties" ma:root="true" ma:fieldsID="bc39d0e89572f75120fd8da83db4e052" ns1:_="" ns2:_="" ns3:_="">
+    <xsd:import namespace="http://schemas.microsoft.com/sharepoint/v3"/>
     <xsd:import namespace="ff64b4bf-88db-47e2-85c0-d0546574ab15"/>
     <xsd:import namespace="68f93ed7-c3d4-4182-93d9-c222e19e9d5b"/>
     <xsd:element name="properties">
@@ -41646,11 +39930,29 @@
                 <xsd:element ref="ns2:MediaServiceOCR" minOccurs="0"/>
                 <xsd:element ref="ns3:SharedWithDetails" minOccurs="0"/>
                 <xsd:element ref="ns2:MediaServiceDateTaken" minOccurs="0"/>
+                <xsd:element ref="ns2:MediaServiceEventHashCode" minOccurs="0"/>
+                <xsd:element ref="ns2:MediaServiceGenerationTime" minOccurs="0"/>
+                <xsd:element ref="ns1:_ip_UnifiedCompliancePolicyProperties" minOccurs="0"/>
+                <xsd:element ref="ns1:_ip_UnifiedCompliancePolicyUIAction" minOccurs="0"/>
               </xsd:all>
             </xsd:complexType>
           </xsd:element>
         </xsd:sequence>
       </xsd:complexType>
+    </xsd:element>
+  </xsd:schema>
+  <xsd:schema xmlns:xsd="http://www.w3.org/2001/XMLSchema" xmlns:xs="http://www.w3.org/2001/XMLSchema" xmlns:dms="http://schemas.microsoft.com/office/2006/documentManagement/types" xmlns:pc="http://schemas.microsoft.com/office/infopath/2007/PartnerControls" targetNamespace="http://schemas.microsoft.com/sharepoint/v3" elementFormDefault="qualified">
+    <xsd:import namespace="http://schemas.microsoft.com/office/2006/documentManagement/types"/>
+    <xsd:import namespace="http://schemas.microsoft.com/office/infopath/2007/PartnerControls"/>
+    <xsd:element name="_ip_UnifiedCompliancePolicyProperties" ma:index="17" nillable="true" ma:displayName="Unified Compliance Policy Properties" ma:hidden="true" ma:internalName="_ip_UnifiedCompliancePolicyProperties">
+      <xsd:simpleType>
+        <xsd:restriction base="dms:Note"/>
+      </xsd:simpleType>
+    </xsd:element>
+    <xsd:element name="_ip_UnifiedCompliancePolicyUIAction" ma:index="18" nillable="true" ma:displayName="Unified Compliance Policy UI Action" ma:hidden="true" ma:internalName="_ip_UnifiedCompliancePolicyUIAction">
+      <xsd:simpleType>
+        <xsd:restriction base="dms:Text"/>
+      </xsd:simpleType>
     </xsd:element>
   </xsd:schema>
   <xsd:schema xmlns:xsd="http://www.w3.org/2001/XMLSchema" xmlns:xs="http://www.w3.org/2001/XMLSchema" xmlns:dms="http://schemas.microsoft.com/office/2006/documentManagement/types" xmlns:pc="http://schemas.microsoft.com/office/infopath/2007/PartnerControls" targetNamespace="ff64b4bf-88db-47e2-85c0-d0546574ab15" elementFormDefault="qualified">
@@ -41679,6 +39981,16 @@
       </xsd:simpleType>
     </xsd:element>
     <xsd:element name="MediaServiceDateTaken" ma:index="14" nillable="true" ma:displayName="MediaServiceDateTaken" ma:hidden="true" ma:internalName="MediaServiceDateTaken" ma:readOnly="true">
+      <xsd:simpleType>
+        <xsd:restriction base="dms:Text"/>
+      </xsd:simpleType>
+    </xsd:element>
+    <xsd:element name="MediaServiceEventHashCode" ma:index="15" nillable="true" ma:displayName="MediaServiceEventHashCode" ma:hidden="true" ma:internalName="MediaServiceEventHashCode" ma:readOnly="true">
+      <xsd:simpleType>
+        <xsd:restriction base="dms:Text"/>
+      </xsd:simpleType>
+    </xsd:element>
+    <xsd:element name="MediaServiceGenerationTime" ma:index="16" nillable="true" ma:displayName="MediaServiceGenerationTime" ma:hidden="true" ma:internalName="MediaServiceGenerationTime" ma:readOnly="true">
       <xsd:simpleType>
         <xsd:restriction base="dms:Text"/>
       </xsd:simpleType>
@@ -41813,22 +40125,67 @@
 </ct:contentTypeSchema>
 </file>
 
+<file path=customXml/item2.xml><?xml version="1.0" encoding="utf-8"?>
+<p:properties xmlns:p="http://schemas.microsoft.com/office/2006/metadata/properties" xmlns:xsi="http://www.w3.org/2001/XMLSchema-instance" xmlns:pc="http://schemas.microsoft.com/office/infopath/2007/PartnerControls">
+  <documentManagement>
+    <_ip_UnifiedCompliancePolicyUIAction xmlns="http://schemas.microsoft.com/sharepoint/v3" xsi:nil="true"/>
+    <_ip_UnifiedCompliancePolicyProperties xmlns="http://schemas.microsoft.com/sharepoint/v3" xsi:nil="true"/>
+  </documentManagement>
+</p:properties>
+</file>
+
+<file path=customXml/item3.xml><?xml version="1.0" encoding="utf-8"?>
+<?mso-contentType ?>
+<FormTemplates xmlns="http://schemas.microsoft.com/sharepoint/v3/contenttype/forms">
+  <Display>DocumentLibraryForm</Display>
+  <Edit>DocumentLibraryForm</Edit>
+  <New>DocumentLibraryForm</New>
+</FormTemplates>
+</file>
+
 <file path=customXml/item4.xml><?xml version="1.0" encoding="utf-8"?>
 <b:Sources xmlns:b="http://schemas.openxmlformats.org/officeDocument/2006/bibliography" xmlns="http://schemas.openxmlformats.org/officeDocument/2006/bibliography" SelectedStyle="\APASixthEditionOfficeOnline.xsl" StyleName="APA" Version="6"/>
 </file>
 
 <file path=customXml/itemProps1.xml><?xml version="1.0" encoding="utf-8"?>
-<ds:datastoreItem xmlns:ds="http://schemas.openxmlformats.org/officeDocument/2006/customXml" ds:itemID="{B4E34929-B06A-473F-8BC8-50FCE37577D4}">
+<ds:datastoreItem xmlns:ds="http://schemas.openxmlformats.org/officeDocument/2006/customXml" ds:itemID="{C299B3D8-D205-4401-B7B5-4D466E947E54}">
   <ds:schemaRefs>
+    <ds:schemaRef ds:uri="http://schemas.microsoft.com/office/2006/metadata/contentType"/>
+    <ds:schemaRef ds:uri="http://schemas.microsoft.com/office/2006/metadata/properties/metaAttributes"/>
+    <ds:schemaRef ds:uri="http://www.w3.org/2001/XMLSchema"/>
     <ds:schemaRef ds:uri="http://schemas.microsoft.com/office/2006/metadata/properties"/>
+    <ds:schemaRef ds:uri="http://schemas.microsoft.com/sharepoint/v3"/>
+    <ds:schemaRef ds:uri="ff64b4bf-88db-47e2-85c0-d0546574ab15"/>
+    <ds:schemaRef ds:uri="68f93ed7-c3d4-4182-93d9-c222e19e9d5b"/>
+    <ds:schemaRef ds:uri="http://schemas.microsoft.com/office/2006/documentManagement/types"/>
     <ds:schemaRef ds:uri="http://schemas.microsoft.com/office/infopath/2007/PartnerControls"/>
-    <ds:schemaRef ds:uri="dccbc5df-29b3-4670-b8f5-ce9b6d6a1832"/>
-    <ds:schemaRef ds:uri="http://schemas.microsoft.com/sharepoint/v3"/>
+    <ds:schemaRef ds:uri="http://schemas.openxmlformats.org/package/2006/metadata/core-properties"/>
+    <ds:schemaRef ds:uri="http://purl.org/dc/elements/1.1/"/>
+    <ds:schemaRef ds:uri="http://purl.org/dc/terms/"/>
+    <ds:schemaRef ds:uri="http://schemas.microsoft.com/internal/obd"/>
   </ds:schemaRefs>
 </ds:datastoreItem>
 </file>
 
 <file path=customXml/itemProps2.xml><?xml version="1.0" encoding="utf-8"?>
+<ds:datastoreItem xmlns:ds="http://schemas.openxmlformats.org/officeDocument/2006/customXml" ds:itemID="{B4E34929-B06A-473F-8BC8-50FCE37577D4}">
+  <ds:schemaRefs>
+    <ds:schemaRef ds:uri="http://schemas.microsoft.com/office/2006/metadata/properties"/>
+    <ds:schemaRef ds:uri="http://www.w3.org/XML/1998/namespace"/>
+    <ds:schemaRef ds:uri="http://purl.org/dc/dcmitype/"/>
+    <ds:schemaRef ds:uri="http://purl.org/dc/terms/"/>
+    <ds:schemaRef ds:uri="http://purl.org/dc/elements/1.1/"/>
+    <ds:schemaRef ds:uri="http://schemas.microsoft.com/office/infopath/2007/PartnerControls"/>
+    <ds:schemaRef ds:uri="http://schemas.openxmlformats.org/package/2006/metadata/core-properties"/>
+    <ds:schemaRef ds:uri="http://schemas.microsoft.com/sharepoint/v3"/>
+    <ds:schemaRef ds:uri="http://schemas.microsoft.com/office/2006/documentManagement/types"/>
+    <ds:schemaRef ds:uri="68f93ed7-c3d4-4182-93d9-c222e19e9d5b"/>
+    <ds:schemaRef ds:uri="ff64b4bf-88db-47e2-85c0-d0546574ab15"/>
+  </ds:schemaRefs>
+</ds:datastoreItem>
+</file>
+
+<file path=customXml/itemProps3.xml><?xml version="1.0" encoding="utf-8"?>
 <ds:datastoreItem xmlns:ds="http://schemas.openxmlformats.org/officeDocument/2006/customXml" ds:itemID="{77090A02-9C3B-4C75-BEC6-CB0121491BF8}">
   <ds:schemaRefs>
     <ds:schemaRef ds:uri="http://schemas.microsoft.com/sharepoint/v3/contenttype/forms"/>
@@ -41836,12 +40193,8 @@
 </ds:datastoreItem>
 </file>
 
-<file path=customXml/itemProps3.xml><?xml version="1.0" encoding="utf-8"?>
-<ds:datastoreItem xmlns:ds="http://schemas.openxmlformats.org/officeDocument/2006/customXml" ds:itemID="{E2FAD960-B744-4C54-80FA-63B2911E0DF4}"/>
-</file>
-
 <file path=customXml/itemProps4.xml><?xml version="1.0" encoding="utf-8"?>
-<ds:datastoreItem xmlns:ds="http://schemas.openxmlformats.org/officeDocument/2006/customXml" ds:itemID="{515E222E-35A9-41D6-8526-5A61D23DA0F1}">
+<ds:datastoreItem xmlns:ds="http://schemas.openxmlformats.org/officeDocument/2006/customXml" ds:itemID="{1FD47FB6-A1BC-44B4-B354-FB1EEAE265F7}">
   <ds:schemaRefs>
     <ds:schemaRef ds:uri="http://schemas.openxmlformats.org/officeDocument/2006/bibliography"/>
   </ds:schemaRefs>

</xml_diff>